<commit_message>
modification de certains noms
</commit_message>
<xml_diff>
--- a/SQL projet.docx
+++ b/SQL projet.docx
@@ -119,10 +119,7 @@
         <w:ind w:left="460" w:firstLine="0"/>
       </w:pPr>
       <w:r>
-        <w:t xml:space="preserve">1. </w:t>
-      </w:r>
-      <w:r>
-        <w:t>Utilisateurs : Les utilisateurs doivent être gérés avec leurs informations personnelles, leurs abonnements, leurs playlists et leurs interactions avec la musique (écoutes, notations, commentaires).</w:t>
+        <w:t>1. Utilisateurs : Les utilisateurs doivent être gérés avec leurs informations personnelles, leurs abonnements, leurs playlists et leurs interactions avec la musique (écoutes, notations, commentaires).</w:t>
       </w:r>
     </w:p>
     <w:p>
@@ -278,10 +275,7 @@
         <w:t>Utilisateur</w:t>
       </w:r>
       <w:r>
-        <w:t xml:space="preserve"> : </w:t>
-      </w:r>
-      <w:r>
-        <w:t>(</w:t>
+        <w:t xml:space="preserve"> : (</w:t>
       </w:r>
       <w:r>
         <w:rPr>
@@ -296,10 +290,7 @@
         <w:t xml:space="preserve"> </w:t>
       </w:r>
       <w:r>
-        <w:t>user_abonnement</w:t>
-      </w:r>
-      <w:r>
-        <w:t>)</w:t>
+        <w:t>user_abonnement)</w:t>
       </w:r>
     </w:p>
     <w:p>
@@ -316,10 +307,7 @@
         <w:t>Artiste</w:t>
       </w:r>
       <w:r>
-        <w:t xml:space="preserve"> : </w:t>
-      </w:r>
-      <w:r>
-        <w:t>(</w:t>
+        <w:t xml:space="preserve"> : (</w:t>
       </w:r>
       <w:r>
         <w:rPr>
@@ -328,16 +316,7 @@
         <w:t>artiste_id</w:t>
       </w:r>
       <w:r>
-        <w:t>, artiste_nom, artiste_biographie, artiste_nationalite,</w:t>
-      </w:r>
-      <w:r>
-        <w:t xml:space="preserve"> </w:t>
-      </w:r>
-      <w:r>
-        <w:t>artiste_date_naissance, artiste_label</w:t>
-      </w:r>
-      <w:r>
-        <w:t>)</w:t>
+        <w:t>, artiste_nom, artiste_biographie, artiste_nationalite, artiste_date_naissance, artiste_label)</w:t>
       </w:r>
     </w:p>
     <w:p>
@@ -354,10 +333,7 @@
         <w:t>Label</w:t>
       </w:r>
       <w:r>
-        <w:t xml:space="preserve"> : </w:t>
-      </w:r>
-      <w:r>
-        <w:t>(</w:t>
+        <w:t xml:space="preserve"> : (</w:t>
       </w:r>
       <w:r>
         <w:rPr>
@@ -366,10 +342,7 @@
         <w:t>label_nom</w:t>
       </w:r>
       <w:r>
-        <w:t>, label_pays</w:t>
-      </w:r>
-      <w:r>
-        <w:t>)</w:t>
+        <w:t>, label_pays)</w:t>
       </w:r>
     </w:p>
     <w:p>
@@ -778,10 +751,7 @@
         <w:ind w:left="1160"/>
       </w:pPr>
       <w:r>
-        <w:t xml:space="preserve">1. </w:t>
-      </w:r>
-      <w:r>
-        <w:t>Utilisateur souscrit à un Abonnement : Relation entre Utilisateur et Abonnement.</w:t>
+        <w:t>1. Utilisateur souscrit à un Abonnement : Relation entre Utilisateur et Abonnement.</w:t>
       </w:r>
     </w:p>
     <w:p>
@@ -789,10 +759,7 @@
         <w:ind w:left="1160"/>
       </w:pPr>
       <w:r>
-        <w:t xml:space="preserve">2. </w:t>
-      </w:r>
-      <w:r>
-        <w:t>Artiste enregistre des Albums : Relation entre Artiste et Album.</w:t>
+        <w:t>2. Artiste enregistre des Albums : Relation entre Artiste et Album.</w:t>
       </w:r>
     </w:p>
     <w:p>
@@ -800,10 +767,7 @@
         <w:ind w:left="1160"/>
       </w:pPr>
       <w:r>
-        <w:t xml:space="preserve">3. </w:t>
-      </w:r>
-      <w:r>
-        <w:t>Album contient des Titres : Relation entre Album et Titre.</w:t>
+        <w:t>3. Album contient des Titres : Relation entre Album et Titre.</w:t>
       </w:r>
     </w:p>
     <w:p>
@@ -811,10 +775,7 @@
         <w:ind w:left="1160"/>
       </w:pPr>
       <w:r>
-        <w:t xml:space="preserve">4. </w:t>
-      </w:r>
-      <w:r>
-        <w:t>Titre appartient à un ou plusieurs Genres : Relation entre Titre et Genre.</w:t>
+        <w:t>4. Titre appartient à un ou plusieurs Genres : Relation entre Titre et Genre.</w:t>
       </w:r>
     </w:p>
     <w:p>
@@ -822,10 +783,7 @@
         <w:ind w:left="1160"/>
       </w:pPr>
       <w:r>
-        <w:t xml:space="preserve">5. </w:t>
-      </w:r>
-      <w:r>
-        <w:t xml:space="preserve">Utilisateur écoute des Titres : Relation entre Utilisateur et Titre via </w:t>
+        <w:t xml:space="preserve">5. Utilisateur écoute des Titres : Relation entre Utilisateur et Titre via </w:t>
       </w:r>
       <w:r>
         <w:t>l’association</w:t>
@@ -839,10 +797,7 @@
         <w:ind w:left="1160"/>
       </w:pPr>
       <w:r>
-        <w:t xml:space="preserve">6. </w:t>
-      </w:r>
-      <w:r>
-        <w:t>Utilisateur crée des Playlists : Relation entre Utilisateur et Playlist.</w:t>
+        <w:t>6. Utilisateur crée des Playlists : Relation entre Utilisateur et Playlist.</w:t>
       </w:r>
     </w:p>
     <w:p>
@@ -850,10 +805,7 @@
         <w:ind w:left="1160"/>
       </w:pPr>
       <w:r>
-        <w:t xml:space="preserve">7. </w:t>
-      </w:r>
-      <w:r>
-        <w:t>Playlist contient des Titres : Relation entre Playlist et Titre.</w:t>
+        <w:t>7. Playlist contient des Titres : Relation entre Playlist et Titre.</w:t>
       </w:r>
     </w:p>
     <w:p>
@@ -861,10 +813,7 @@
         <w:ind w:left="1160"/>
       </w:pPr>
       <w:r>
-        <w:t xml:space="preserve">8. </w:t>
-      </w:r>
-      <w:r>
-        <w:t>Utilisateur note et commente des Titres : Relation entre Utilisateur et Titre via</w:t>
+        <w:t>8. Utilisateur note et commente des Titres : Relation entre Utilisateur et Titre via</w:t>
       </w:r>
       <w:r>
         <w:t xml:space="preserve"> l’association </w:t>
@@ -878,10 +827,7 @@
         <w:ind w:left="1160"/>
       </w:pPr>
       <w:r>
-        <w:t xml:space="preserve">9. </w:t>
-      </w:r>
-      <w:r>
-        <w:t>Titre est enregistré par un ou plusieurs Artistes : Relation entre Titre et Artiste.</w:t>
+        <w:t>9. Titre est enregistré par un ou plusieurs Artistes : Relation entre Titre et Artiste.</w:t>
       </w:r>
     </w:p>
     <w:p>
@@ -889,10 +835,7 @@
         <w:ind w:left="1160"/>
       </w:pPr>
       <w:r>
-        <w:t xml:space="preserve">10. </w:t>
-      </w:r>
-      <w:r>
-        <w:t>Artiste est affilié à un Label : Relation entre Artiste et Label.</w:t>
+        <w:t>10. Artiste est affilié à un Label : Relation entre Artiste et Label.</w:t>
       </w:r>
     </w:p>
     <w:p>
@@ -900,10 +843,7 @@
         <w:ind w:left="260" w:firstLine="460"/>
       </w:pPr>
       <w:r>
-        <w:t xml:space="preserve">11. </w:t>
-      </w:r>
-      <w:r>
-        <w:t xml:space="preserve">Label produit des Albums : Relation entre Label et Album.  </w:t>
+        <w:t xml:space="preserve">11. Label produit des Albums : Relation entre Label et Album.  </w:t>
       </w:r>
     </w:p>
     <w:p>
@@ -911,16 +851,7 @@
         <w:ind w:left="720" w:firstLine="0"/>
       </w:pPr>
       <w:r>
-        <w:t xml:space="preserve">12. </w:t>
-      </w:r>
-      <w:r>
-        <w:t>Album est produit par un Label et contient des Titres : Relation entre Album et Label</w:t>
-      </w:r>
-      <w:r>
-        <w:t xml:space="preserve"> </w:t>
-      </w:r>
-      <w:r>
-        <w:t>via Artiste.</w:t>
+        <w:t>12. Album est produit par un Label et contient des Titres : Relation entre Album et Label via Artiste.</w:t>
       </w:r>
     </w:p>
     <w:p/>
@@ -2573,7 +2504,13 @@
         <w:rPr>
           <w:lang w:val="fr-FR"/>
         </w:rPr>
-        <w:t>_track</w:t>
+        <w:t>_</w:t>
+      </w:r>
+      <w:r>
+        <w:rPr>
+          <w:lang w:val="fr-FR"/>
+        </w:rPr>
+        <w:t>tite</w:t>
       </w:r>
     </w:p>
     <w:p>
@@ -2644,7 +2581,19 @@
         <w:rPr>
           <w:lang w:val="en-US"/>
         </w:rPr>
-        <w:t xml:space="preserve">_track, </w:t>
+        <w:t>_</w:t>
+      </w:r>
+      <w:r>
+        <w:rPr>
+          <w:lang w:val="en-US"/>
+        </w:rPr>
+        <w:t>titre</w:t>
+      </w:r>
+      <w:r>
+        <w:rPr>
+          <w:lang w:val="en-US"/>
+        </w:rPr>
+        <w:t xml:space="preserve">, </w:t>
       </w:r>
       <w:r>
         <w:rPr>
@@ -2743,7 +2692,13 @@
         <w:t>notation</w:t>
       </w:r>
       <w:r>
-        <w:t>_user, rating_t</w:t>
+        <w:t xml:space="preserve">_user, </w:t>
+      </w:r>
+      <w:r>
+        <w:t>notation</w:t>
+      </w:r>
+      <w:r>
+        <w:t>_t</w:t>
       </w:r>
       <w:r>
         <w:t>itre</w:t>

</xml_diff>

<commit_message>
rajout de l'identification des clés étrangères
</commit_message>
<xml_diff>
--- a/SQL projet.docx
+++ b/SQL projet.docx
@@ -1594,6 +1594,9 @@
       <w:r>
         <w:t xml:space="preserve"> : user_abonnement</w:t>
       </w:r>
+      <w:r>
+        <w:t xml:space="preserve"> (de Abonnement.Abonnement_ID)</w:t>
+      </w:r>
     </w:p>
     <w:p>
       <w:pPr>
@@ -1713,6 +1716,9 @@
       <w:r>
         <w:t>_label</w:t>
       </w:r>
+      <w:r>
+        <w:t xml:space="preserve"> (de Label.Label_Nom)</w:t>
+      </w:r>
     </w:p>
     <w:p>
       <w:pPr>
@@ -1736,7 +1742,7 @@
         <w:t>Label</w:t>
       </w:r>
       <w:r>
-        <w:t xml:space="preserve"> (label_nom, label_pays, label_fondation)</w:t>
+        <w:t xml:space="preserve"> (label_nom, label_pays)</w:t>
       </w:r>
     </w:p>
     <w:p>
@@ -1836,10 +1842,24 @@
         <w:t xml:space="preserve"> : album_artiste_principal</w:t>
       </w:r>
       <w:r>
+        <w:t xml:space="preserve"> (</w:t>
+      </w:r>
+      <w:proofErr w:type="gramStart"/>
+      <w:r>
+        <w:t>de Artiste</w:t>
+      </w:r>
+      <w:proofErr w:type="gramEnd"/>
+      <w:r>
+        <w:t>.Artiste_ID)</w:t>
+      </w:r>
+      <w:r>
         <w:t xml:space="preserve">, </w:t>
       </w:r>
       <w:r>
         <w:t>album_label</w:t>
+      </w:r>
+      <w:r>
+        <w:t xml:space="preserve"> (de Labe.Label_noml)</w:t>
       </w:r>
     </w:p>
     <w:p>
@@ -2006,13 +2026,30 @@
         <w:t>titre</w:t>
       </w:r>
       <w:r>
-        <w:t xml:space="preserve">_album, </w:t>
+        <w:t>_album</w:t>
+      </w:r>
+      <w:r>
+        <w:t xml:space="preserve"> (</w:t>
+      </w:r>
+      <w:proofErr w:type="gramStart"/>
+      <w:r>
+        <w:t>de Album</w:t>
+      </w:r>
+      <w:proofErr w:type="gramEnd"/>
+      <w:r>
+        <w:t>.Album_ID)</w:t>
+      </w:r>
+      <w:r>
+        <w:t xml:space="preserve">, </w:t>
       </w:r>
       <w:r>
         <w:t>titre</w:t>
       </w:r>
       <w:r>
         <w:t>_genre</w:t>
+      </w:r>
+      <w:r>
+        <w:t xml:space="preserve"> (de Genre.Genre_ID)</w:t>
       </w:r>
     </w:p>
     <w:p>
@@ -2044,7 +2081,19 @@
         <w:rPr>
           <w:lang w:val="en-US"/>
         </w:rPr>
-        <w:t xml:space="preserve"> (playlist_id, playlist_user, playlist_nom, playlist_date_creation, playlist_publique)</w:t>
+        <w:t xml:space="preserve"> (playlist_id, playlist_user</w:t>
+      </w:r>
+      <w:r>
+        <w:rPr>
+          <w:lang w:val="en-US"/>
+        </w:rPr>
+        <w:t>_id</w:t>
+      </w:r>
+      <w:r>
+        <w:rPr>
+          <w:lang w:val="en-US"/>
+        </w:rPr>
+        <w:t>, playlist_nom, playlist_date_creation, playlist_publique)</w:t>
       </w:r>
     </w:p>
     <w:p>
@@ -2096,6 +2145,17 @@
       </w:r>
       <w:r>
         <w:t xml:space="preserve"> : playlist_user</w:t>
+      </w:r>
+      <w:r>
+        <w:t>_id (</w:t>
+      </w:r>
+      <w:proofErr w:type="gramStart"/>
+      <w:r>
+        <w:t>de Utilisateur</w:t>
+      </w:r>
+      <w:proofErr w:type="gramEnd"/>
+      <w:r>
+        <w:t>.User_ID)</w:t>
       </w:r>
     </w:p>
     <w:p>
@@ -2123,6 +2183,9 @@
         <w:t xml:space="preserve"> (</w:t>
       </w:r>
       <w:r>
+        <w:t xml:space="preserve">abonnement_id, </w:t>
+      </w:r>
+      <w:r>
         <w:t>abonnement</w:t>
       </w:r>
       <w:r>
@@ -2182,16 +2245,7 @@
         <w:t xml:space="preserve"> : </w:t>
       </w:r>
       <w:r>
-        <w:t>abonnement</w:t>
-      </w:r>
-      <w:r>
-        <w:t>_</w:t>
-      </w:r>
-      <w:r>
-        <w:t>user_</w:t>
-      </w:r>
-      <w:r>
-        <w:t>id</w:t>
+        <w:t>abonnement_id</w:t>
       </w:r>
     </w:p>
     <w:p>
@@ -2227,6 +2281,26 @@
           <w:lang w:val="fr-FR"/>
         </w:rPr>
         <w:t>abonnement_user_id</w:t>
+      </w:r>
+      <w:r>
+        <w:rPr>
+          <w:lang w:val="fr-FR"/>
+        </w:rPr>
+        <w:t xml:space="preserve"> (</w:t>
+      </w:r>
+      <w:proofErr w:type="gramStart"/>
+      <w:r>
+        <w:rPr>
+          <w:lang w:val="fr-FR"/>
+        </w:rPr>
+        <w:t>de Utilisateur</w:t>
+      </w:r>
+      <w:proofErr w:type="gramEnd"/>
+      <w:r>
+        <w:rPr>
+          <w:lang w:val="fr-FR"/>
+        </w:rPr>
+        <w:t>.User_ID)</w:t>
       </w:r>
     </w:p>
     <w:p>
@@ -2492,7 +2566,33 @@
         <w:rPr>
           <w:lang w:val="fr-FR"/>
         </w:rPr>
-        <w:t>_user, histor</w:t>
+        <w:t>_user</w:t>
+      </w:r>
+      <w:r>
+        <w:rPr>
+          <w:lang w:val="fr-FR"/>
+        </w:rPr>
+        <w:t xml:space="preserve"> (</w:t>
+      </w:r>
+      <w:proofErr w:type="gramStart"/>
+      <w:r>
+        <w:rPr>
+          <w:lang w:val="fr-FR"/>
+        </w:rPr>
+        <w:t>de Utilisateur</w:t>
+      </w:r>
+      <w:proofErr w:type="gramEnd"/>
+      <w:r>
+        <w:rPr>
+          <w:lang w:val="fr-FR"/>
+        </w:rPr>
+        <w:t>.User_ID)</w:t>
+      </w:r>
+      <w:r>
+        <w:rPr>
+          <w:lang w:val="fr-FR"/>
+        </w:rPr>
+        <w:t>, histor</w:t>
       </w:r>
       <w:r>
         <w:rPr>
@@ -2510,7 +2610,25 @@
         <w:rPr>
           <w:lang w:val="fr-FR"/>
         </w:rPr>
-        <w:t>tite</w:t>
+        <w:t>tit</w:t>
+      </w:r>
+      <w:r>
+        <w:rPr>
+          <w:lang w:val="fr-FR"/>
+        </w:rPr>
+        <w:t>r</w:t>
+      </w:r>
+      <w:r>
+        <w:rPr>
+          <w:lang w:val="fr-FR"/>
+        </w:rPr>
+        <w:t>e</w:t>
+      </w:r>
+      <w:r>
+        <w:rPr>
+          <w:lang w:val="fr-FR"/>
+        </w:rPr>
+        <w:t xml:space="preserve"> (de Titre.Titre_ID)</w:t>
       </w:r>
     </w:p>
     <w:p>
@@ -2692,7 +2810,21 @@
         <w:t>notation</w:t>
       </w:r>
       <w:r>
-        <w:t xml:space="preserve">_user, </w:t>
+        <w:t>_user</w:t>
+      </w:r>
+      <w:r>
+        <w:t xml:space="preserve"> (</w:t>
+      </w:r>
+      <w:proofErr w:type="gramStart"/>
+      <w:r>
+        <w:t>de Utilisateur</w:t>
+      </w:r>
+      <w:proofErr w:type="gramEnd"/>
+      <w:r>
+        <w:t>.User_ID)</w:t>
+      </w:r>
+      <w:r>
+        <w:t xml:space="preserve">, </w:t>
       </w:r>
       <w:r>
         <w:t>notation</w:t>
@@ -2702,6 +2834,9 @@
       </w:r>
       <w:r>
         <w:t>itre</w:t>
+      </w:r>
+      <w:r>
+        <w:t xml:space="preserve"> (de Titre.Titre_ID)</w:t>
       </w:r>
     </w:p>
     <w:p/>

</xml_diff>

<commit_message>
rajout des dernières entités
</commit_message>
<xml_diff>
--- a/SQL projet.docx
+++ b/SQL projet.docx
@@ -433,7 +433,21 @@
         <w:t>titre_id</w:t>
       </w:r>
       <w:r>
-        <w:t>, titre_nom, titre_duree, titre_date_sortie, titre_album, titre_genre, titre_explicit</w:t>
+        <w:t xml:space="preserve">, titre_nom, titre_duree, titre_date_sortie, titre_album, titre_genre, </w:t>
+      </w:r>
+      <w:r>
+        <w:t>titre_artiste_</w:t>
+      </w:r>
+      <w:proofErr w:type="gramStart"/>
+      <w:r>
+        <w:t>id ,</w:t>
+      </w:r>
+      <w:r>
+        <w:t>titre</w:t>
+      </w:r>
+      <w:proofErr w:type="gramEnd"/>
+      <w:r>
+        <w:t>_explicit</w:t>
       </w:r>
       <w:r>
         <w:t>)</w:t>
@@ -623,10 +637,7 @@
         <w:rPr>
           <w:u w:val="single"/>
         </w:rPr>
-        <w:t>genre_id</w:t>
-      </w:r>
-      <w:r>
-        <w:t>, genre_nom</w:t>
+        <w:t>genre_nom</w:t>
       </w:r>
       <w:r>
         <w:t>)</w:t>
@@ -671,7 +682,19 @@
         <w:rPr>
           <w:u w:val="single"/>
         </w:rPr>
-        <w:t>historique_user,</w:t>
+        <w:t>historique</w:t>
+      </w:r>
+      <w:r>
+        <w:rPr>
+          <w:u w:val="single"/>
+        </w:rPr>
+        <w:t>_</w:t>
+      </w:r>
+      <w:r>
+        <w:rPr>
+          <w:u w:val="single"/>
+        </w:rPr>
+        <w:t>user,</w:t>
       </w:r>
       <w:r>
         <w:t xml:space="preserve"> historique_titre, historique_date_ecoute, historique_duree_ecoute</w:t>
@@ -1971,7 +1994,39 @@
         <w:rPr>
           <w:lang w:val="fr-FR"/>
         </w:rPr>
-        <w:t>_genre)</w:t>
+        <w:t>_</w:t>
+      </w:r>
+      <w:proofErr w:type="gramStart"/>
+      <w:r>
+        <w:rPr>
+          <w:lang w:val="fr-FR"/>
+        </w:rPr>
+        <w:t>genre</w:t>
+      </w:r>
+      <w:r>
+        <w:rPr>
+          <w:lang w:val="fr-FR"/>
+        </w:rPr>
+        <w:t>,titre</w:t>
+      </w:r>
+      <w:proofErr w:type="gramEnd"/>
+      <w:r>
+        <w:rPr>
+          <w:lang w:val="fr-FR"/>
+        </w:rPr>
+        <w:t>_artiste</w:t>
+      </w:r>
+      <w:r>
+        <w:rPr>
+          <w:lang w:val="fr-FR"/>
+        </w:rPr>
+        <w:t>_id, titre_explicit</w:t>
+      </w:r>
+      <w:r>
+        <w:rPr>
+          <w:lang w:val="fr-FR"/>
+        </w:rPr>
+        <w:t>)</w:t>
       </w:r>
     </w:p>
     <w:p>
@@ -2037,7 +2092,15 @@
         <w:t>_album</w:t>
       </w:r>
       <w:r>
-        <w:t xml:space="preserve"> (de Album.Album_ID)</w:t>
+        <w:t xml:space="preserve"> (</w:t>
+      </w:r>
+      <w:proofErr w:type="gramStart"/>
+      <w:r>
+        <w:t>de Album</w:t>
+      </w:r>
+      <w:proofErr w:type="gramEnd"/>
+      <w:r>
+        <w:t>.Album_ID)</w:t>
       </w:r>
       <w:r>
         <w:t xml:space="preserve">, </w:t>
@@ -2056,6 +2119,15 @@
       </w:r>
       <w:r>
         <w:t>)</w:t>
+      </w:r>
+      <w:r>
+        <w:t>, titre_artiste</w:t>
+      </w:r>
+      <w:r>
+        <w:t>_id</w:t>
+      </w:r>
+      <w:r>
+        <w:t xml:space="preserve"> (de Artiste.Artiste_ID)</w:t>
       </w:r>
     </w:p>
     <w:p>
@@ -2487,7 +2559,13 @@
         <w:rPr>
           <w:lang w:val="fr-FR"/>
         </w:rPr>
-        <w:t>history</w:t>
+        <w:t>histor</w:t>
+      </w:r>
+      <w:r>
+        <w:rPr>
+          <w:lang w:val="fr-FR"/>
+        </w:rPr>
+        <w:t>ique</w:t>
       </w:r>
       <w:r>
         <w:rPr>

</xml_diff>

<commit_message>
vérifier les Associations, et finito
</commit_message>
<xml_diff>
--- a/SQL projet.docx
+++ b/SQL projet.docx
@@ -290,7 +290,13 @@
         <w:t xml:space="preserve"> </w:t>
       </w:r>
       <w:r>
-        <w:t>user_abonnement)</w:t>
+        <w:t>user_abonnement</w:t>
+      </w:r>
+      <w:r>
+        <w:t>_id</w:t>
+      </w:r>
+      <w:r>
+        <w:t>)</w:t>
       </w:r>
     </w:p>
     <w:p>
@@ -433,21 +439,16 @@
         <w:t>titre_id</w:t>
       </w:r>
       <w:r>
-        <w:t xml:space="preserve">, titre_nom, titre_duree, titre_date_sortie, titre_album, titre_genre, </w:t>
-      </w:r>
-      <w:r>
-        <w:t>titre_artiste_</w:t>
-      </w:r>
-      <w:proofErr w:type="gramStart"/>
-      <w:r>
-        <w:t>id ,</w:t>
-      </w:r>
-      <w:r>
-        <w:t>titre</w:t>
-      </w:r>
-      <w:proofErr w:type="gramEnd"/>
-      <w:r>
-        <w:t>_explicit</w:t>
+        <w:t>, titre_nom, titre_duree, titre_date_sortie, titre_album, titre_genre</w:t>
+      </w:r>
+      <w:r>
+        <w:t>,</w:t>
+      </w:r>
+      <w:r>
+        <w:t xml:space="preserve"> </w:t>
+      </w:r>
+      <w:r>
+        <w:t>titre_explicit</w:t>
       </w:r>
       <w:r>
         <w:t>)</w:t>
@@ -589,7 +590,7 @@
         <w:rPr>
           <w:u w:val="single"/>
         </w:rPr>
-        <w:t>user_id</w:t>
+        <w:t>id</w:t>
       </w:r>
       <w:r>
         <w:t>, abonnement_type, abonnement_tarif, abonnement_duree, abonnement_description</w:t>
@@ -767,6 +768,22 @@
         </w:rPr>
         <w:t>Associations</w:t>
       </w:r>
+      <w:r>
+        <w:rPr>
+          <w:b/>
+        </w:rPr>
+        <w:t xml:space="preserve"> </w:t>
+      </w:r>
+      <w:r>
+        <w:rPr>
+          <w:b/>
+          <w:color w:val="FF0000"/>
+          <w:sz w:val="40"/>
+          <w:szCs w:val="40"/>
+          <w:highlight w:val="green"/>
+        </w:rPr>
+        <w:t>*A REVERIFIER</w:t>
+      </w:r>
     </w:p>
     <w:p/>
     <w:p>
@@ -1022,19 +1039,26 @@
     </w:p>
     <w:p>
       <w:pPr>
+        <w:ind w:hanging="180"/>
+      </w:pPr>
+      <w:r>
+        <w:t>10.</w:t>
+      </w:r>
+      <w:r>
+        <w:t xml:space="preserve"> </w:t>
+      </w:r>
+      <w:r>
+        <w:t>Un artiste ne peut pas sortir un album sans être affilié à un label.</w:t>
+      </w:r>
+    </w:p>
+    <w:p>
+      <w:pPr>
         <w:ind w:left="0" w:firstLine="720"/>
       </w:pPr>
       <w:r>
-        <w:t>10.</w:t>
-      </w:r>
-      <w:r>
-        <w:t xml:space="preserve"> </w:t>
-      </w:r>
-      <w:r>
-        <w:t>Un artiste ne peut pas sortir un album sans être affilié à un label.</w:t>
-      </w:r>
-    </w:p>
-    <w:p/>
+        <w:t>11. Un titre doit appartenir à un album</w:t>
+      </w:r>
+    </w:p>
     <w:p/>
     <w:p>
       <w:r>
@@ -1567,7 +1591,10 @@
         <w:t xml:space="preserve"> (user_id, user_nom, user_email, user_date_naissance, user_date_inscription, user_abonnement</w:t>
       </w:r>
       <w:r>
-        <w:t>_type</w:t>
+        <w:t>_</w:t>
+      </w:r>
+      <w:r>
+        <w:t>id</w:t>
       </w:r>
       <w:r>
         <w:t>)</w:t>
@@ -1616,6 +1643,9 @@
       </w:r>
       <w:r>
         <w:t xml:space="preserve"> : user_abonnement</w:t>
+      </w:r>
+      <w:r>
+        <w:t>_id</w:t>
       </w:r>
       <w:r>
         <w:t xml:space="preserve"> (</w:t>
@@ -1994,33 +2024,19 @@
         <w:rPr>
           <w:lang w:val="fr-FR"/>
         </w:rPr>
-        <w:t>_</w:t>
-      </w:r>
-      <w:proofErr w:type="gramStart"/>
-      <w:r>
-        <w:rPr>
-          <w:lang w:val="fr-FR"/>
-        </w:rPr>
-        <w:t>genre</w:t>
-      </w:r>
-      <w:r>
-        <w:rPr>
-          <w:lang w:val="fr-FR"/>
-        </w:rPr>
-        <w:t>,titre</w:t>
-      </w:r>
-      <w:proofErr w:type="gramEnd"/>
-      <w:r>
-        <w:rPr>
-          <w:lang w:val="fr-FR"/>
-        </w:rPr>
-        <w:t>_artiste</w:t>
-      </w:r>
-      <w:r>
-        <w:rPr>
-          <w:lang w:val="fr-FR"/>
-        </w:rPr>
-        <w:t>_id, titre_explicit</w:t>
+        <w:t>_genre</w:t>
+      </w:r>
+      <w:r>
+        <w:rPr>
+          <w:lang w:val="fr-FR"/>
+        </w:rPr>
+        <w:t xml:space="preserve">, </w:t>
+      </w:r>
+      <w:r>
+        <w:rPr>
+          <w:lang w:val="fr-FR"/>
+        </w:rPr>
+        <w:t>titre_explicit</w:t>
       </w:r>
       <w:r>
         <w:rPr>
@@ -2119,15 +2135,6 @@
       </w:r>
       <w:r>
         <w:t>)</w:t>
-      </w:r>
-      <w:r>
-        <w:t>, titre_artiste</w:t>
-      </w:r>
-      <w:r>
-        <w:t>_id</w:t>
-      </w:r>
-      <w:r>
-        <w:t xml:space="preserve"> (de Artiste.Artiste_ID)</w:t>
       </w:r>
     </w:p>
     <w:p>
@@ -2262,19 +2269,10 @@
         <w:t xml:space="preserve"> (</w:t>
       </w:r>
       <w:r>
-        <w:t xml:space="preserve">abonnement_id, </w:t>
-      </w:r>
-      <w:r>
-        <w:t>abonnement</w:t>
-      </w:r>
-      <w:r>
-        <w:t>_</w:t>
-      </w:r>
-      <w:r>
-        <w:t>user_</w:t>
-      </w:r>
-      <w:r>
-        <w:t xml:space="preserve">id, </w:t>
+        <w:t>abonnement_id,</w:t>
+      </w:r>
+      <w:r>
+        <w:t xml:space="preserve"> </w:t>
       </w:r>
       <w:r>
         <w:t>abonnement</w:t>
@@ -2325,61 +2323,6 @@
       </w:r>
       <w:r>
         <w:t>abonnement_id</w:t>
-      </w:r>
-    </w:p>
-    <w:p>
-      <w:pPr>
-        <w:spacing w:before="180"/>
-        <w:ind w:left="1000" w:hanging="500"/>
-      </w:pPr>
-      <w:r>
-        <w:tab/>
-      </w:r>
-      <w:r>
-        <w:t>•</w:t>
-      </w:r>
-      <w:r>
-        <w:t xml:space="preserve">      </w:t>
-      </w:r>
-      <w:r>
-        <w:rPr>
-          <w:b/>
-          <w:color w:val="00FF00"/>
-          <w:lang w:val="fr-FR"/>
-        </w:rPr>
-        <w:t>Clé étrangère</w:t>
-      </w:r>
-      <w:r>
-        <w:rPr>
-          <w:lang w:val="fr-FR"/>
-        </w:rPr>
-        <w:t xml:space="preserve"> : </w:t>
-      </w:r>
-      <w:r>
-        <w:rPr>
-          <w:lang w:val="fr-FR"/>
-        </w:rPr>
-        <w:t>abonnement_user_id</w:t>
-      </w:r>
-      <w:r>
-        <w:rPr>
-          <w:lang w:val="fr-FR"/>
-        </w:rPr>
-        <w:t xml:space="preserve"> (</w:t>
-      </w:r>
-      <w:proofErr w:type="gramStart"/>
-      <w:r>
-        <w:rPr>
-          <w:lang w:val="fr-FR"/>
-        </w:rPr>
-        <w:t>de Utilisateur</w:t>
-      </w:r>
-      <w:proofErr w:type="gramEnd"/>
-      <w:r>
-        <w:rPr>
-          <w:lang w:val="fr-FR"/>
-        </w:rPr>
-        <w:t>.User_ID)</w:t>
       </w:r>
     </w:p>
     <w:p>
@@ -2947,6 +2890,315 @@
       </w:r>
     </w:p>
     <w:p/>
+    <w:p>
+      <w:pPr>
+        <w:rPr>
+          <w:b/>
+          <w:bCs/>
+          <w:u w:val="single"/>
+        </w:rPr>
+      </w:pPr>
+    </w:p>
+    <w:p>
+      <w:pPr>
+        <w:rPr>
+          <w:b/>
+          <w:bCs/>
+          <w:u w:val="single"/>
+        </w:rPr>
+      </w:pPr>
+    </w:p>
+    <w:p>
+      <w:pPr>
+        <w:rPr>
+          <w:b/>
+          <w:bCs/>
+          <w:u w:val="single"/>
+        </w:rPr>
+      </w:pPr>
+    </w:p>
+    <w:p>
+      <w:pPr>
+        <w:rPr>
+          <w:b/>
+          <w:bCs/>
+          <w:u w:val="single"/>
+        </w:rPr>
+      </w:pPr>
+    </w:p>
+    <w:p>
+      <w:pPr>
+        <w:rPr>
+          <w:b/>
+          <w:bCs/>
+          <w:u w:val="single"/>
+        </w:rPr>
+      </w:pPr>
+    </w:p>
+    <w:p>
+      <w:pPr>
+        <w:rPr>
+          <w:b/>
+          <w:bCs/>
+          <w:u w:val="single"/>
+        </w:rPr>
+      </w:pPr>
+    </w:p>
+    <w:p>
+      <w:pPr>
+        <w:rPr>
+          <w:b/>
+          <w:bCs/>
+          <w:u w:val="single"/>
+        </w:rPr>
+      </w:pPr>
+    </w:p>
+    <w:p>
+      <w:pPr>
+        <w:rPr>
+          <w:b/>
+          <w:bCs/>
+          <w:u w:val="single"/>
+        </w:rPr>
+      </w:pPr>
+    </w:p>
+    <w:p>
+      <w:pPr>
+        <w:rPr>
+          <w:b/>
+          <w:bCs/>
+          <w:u w:val="single"/>
+        </w:rPr>
+      </w:pPr>
+    </w:p>
+    <w:p>
+      <w:pPr>
+        <w:rPr>
+          <w:b/>
+          <w:bCs/>
+          <w:u w:val="single"/>
+        </w:rPr>
+      </w:pPr>
+    </w:p>
+    <w:p>
+      <w:pPr>
+        <w:rPr>
+          <w:b/>
+          <w:bCs/>
+          <w:u w:val="single"/>
+        </w:rPr>
+      </w:pPr>
+    </w:p>
+    <w:p>
+      <w:pPr>
+        <w:rPr>
+          <w:b/>
+          <w:bCs/>
+          <w:u w:val="single"/>
+        </w:rPr>
+      </w:pPr>
+    </w:p>
+    <w:p>
+      <w:pPr>
+        <w:rPr>
+          <w:b/>
+          <w:bCs/>
+          <w:u w:val="single"/>
+        </w:rPr>
+      </w:pPr>
+    </w:p>
+    <w:p>
+      <w:pPr>
+        <w:rPr>
+          <w:b/>
+          <w:bCs/>
+          <w:u w:val="single"/>
+        </w:rPr>
+      </w:pPr>
+    </w:p>
+    <w:p>
+      <w:pPr>
+        <w:rPr>
+          <w:b/>
+          <w:bCs/>
+          <w:u w:val="single"/>
+        </w:rPr>
+      </w:pPr>
+    </w:p>
+    <w:p>
+      <w:pPr>
+        <w:rPr>
+          <w:b/>
+          <w:bCs/>
+          <w:u w:val="single"/>
+        </w:rPr>
+      </w:pPr>
+    </w:p>
+    <w:p>
+      <w:pPr>
+        <w:rPr>
+          <w:b/>
+          <w:bCs/>
+          <w:u w:val="single"/>
+        </w:rPr>
+      </w:pPr>
+    </w:p>
+    <w:p>
+      <w:pPr>
+        <w:rPr>
+          <w:b/>
+          <w:bCs/>
+          <w:u w:val="single"/>
+        </w:rPr>
+      </w:pPr>
+    </w:p>
+    <w:p>
+      <w:pPr>
+        <w:rPr>
+          <w:b/>
+          <w:bCs/>
+          <w:u w:val="single"/>
+        </w:rPr>
+      </w:pPr>
+    </w:p>
+    <w:p>
+      <w:pPr>
+        <w:rPr>
+          <w:b/>
+          <w:bCs/>
+          <w:u w:val="single"/>
+        </w:rPr>
+      </w:pPr>
+      <w:r>
+        <w:rPr>
+          <w:b/>
+          <w:bCs/>
+          <w:u w:val="single"/>
+        </w:rPr>
+        <w:lastRenderedPageBreak/>
+        <w:t>Modelisation E/A :</w:t>
+      </w:r>
+    </w:p>
+    <w:p>
+      <w:pPr>
+        <w:spacing w:line="240" w:lineRule="auto"/>
+        <w:ind w:left="0" w:firstLine="0"/>
+        <w:rPr>
+          <w:rFonts w:ascii="Times New Roman" w:eastAsia="Times New Roman" w:hAnsi="Times New Roman" w:cs="Times New Roman"/>
+          <w:color w:val="auto"/>
+          <w:sz w:val="24"/>
+          <w:szCs w:val="24"/>
+          <w:lang w:val="fr-FR"/>
+        </w:rPr>
+      </w:pPr>
+      <w:r>
+        <w:rPr>
+          <w:rFonts w:ascii="Times New Roman" w:eastAsia="Times New Roman" w:hAnsi="Times New Roman" w:cs="Times New Roman"/>
+          <w:color w:val="auto"/>
+          <w:sz w:val="24"/>
+          <w:szCs w:val="24"/>
+          <w:lang w:val="fr-FR"/>
+        </w:rPr>
+        <w:fldChar w:fldCharType="begin"/>
+      </w:r>
+      <w:r>
+        <w:rPr>
+          <w:rFonts w:ascii="Times New Roman" w:eastAsia="Times New Roman" w:hAnsi="Times New Roman" w:cs="Times New Roman"/>
+          <w:color w:val="auto"/>
+          <w:sz w:val="24"/>
+          <w:szCs w:val="24"/>
+          <w:lang w:val="fr-FR"/>
+        </w:rPr>
+        <w:instrText xml:space="preserve"> INCLUDEPICTURE "https://cdn.discordapp.com/attachments/1189666058924212304/1291771912841859134/Projet_-Entite-Association.jpg?ex=67014fd7&amp;is=66fffe57&amp;hm=9249ab819076f44ff048bd744ea4f71140c1c2fb254d1f21be490e4e4272bdb2&amp;" \* MERGEFORMATINET </w:instrText>
+      </w:r>
+      <w:r>
+        <w:rPr>
+          <w:rFonts w:ascii="Times New Roman" w:eastAsia="Times New Roman" w:hAnsi="Times New Roman" w:cs="Times New Roman"/>
+          <w:color w:val="auto"/>
+          <w:sz w:val="24"/>
+          <w:szCs w:val="24"/>
+          <w:lang w:val="fr-FR"/>
+        </w:rPr>
+        <w:fldChar w:fldCharType="separate"/>
+      </w:r>
+      <w:r>
+        <w:rPr>
+          <w:rFonts w:ascii="Times New Roman" w:eastAsia="Times New Roman" w:hAnsi="Times New Roman" w:cs="Times New Roman"/>
+          <w:noProof/>
+          <w:color w:val="auto"/>
+          <w:sz w:val="24"/>
+          <w:szCs w:val="24"/>
+          <w:lang w:val="fr-FR"/>
+        </w:rPr>
+        <w:drawing>
+          <wp:inline distT="0" distB="0" distL="0" distR="0" wp14:anchorId="129DE3AC" wp14:editId="43E8B51F">
+            <wp:extent cx="6132898" cy="4203919"/>
+            <wp:effectExtent l="0" t="0" r="1270" b="0"/>
+            <wp:docPr id="1" name="Image 1"/>
+            <wp:cNvGraphicFramePr>
+              <a:graphicFrameLocks xmlns:a="http://schemas.openxmlformats.org/drawingml/2006/main" noChangeAspect="1"/>
+            </wp:cNvGraphicFramePr>
+            <a:graphic xmlns:a="http://schemas.openxmlformats.org/drawingml/2006/main">
+              <a:graphicData uri="http://schemas.openxmlformats.org/drawingml/2006/picture">
+                <pic:pic xmlns:pic="http://schemas.openxmlformats.org/drawingml/2006/picture">
+                  <pic:nvPicPr>
+                    <pic:cNvPr id="0" name="Picture 1"/>
+                    <pic:cNvPicPr>
+                      <a:picLocks noChangeAspect="1" noChangeArrowheads="1"/>
+                    </pic:cNvPicPr>
+                  </pic:nvPicPr>
+                  <pic:blipFill>
+                    <a:blip r:embed="rId5" cstate="print">
+                      <a:extLst>
+                        <a:ext uri="{28A0092B-C50C-407E-A947-70E740481C1C}">
+                          <a14:useLocalDpi xmlns:a14="http://schemas.microsoft.com/office/drawing/2010/main" val="0"/>
+                        </a:ext>
+                      </a:extLst>
+                    </a:blip>
+                    <a:srcRect/>
+                    <a:stretch>
+                      <a:fillRect/>
+                    </a:stretch>
+                  </pic:blipFill>
+                  <pic:spPr bwMode="auto">
+                    <a:xfrm>
+                      <a:off x="0" y="0"/>
+                      <a:ext cx="6441084" cy="4415171"/>
+                    </a:xfrm>
+                    <a:prstGeom prst="rect">
+                      <a:avLst/>
+                    </a:prstGeom>
+                    <a:noFill/>
+                    <a:ln>
+                      <a:noFill/>
+                    </a:ln>
+                  </pic:spPr>
+                </pic:pic>
+              </a:graphicData>
+            </a:graphic>
+          </wp:inline>
+        </w:drawing>
+      </w:r>
+      <w:r>
+        <w:rPr>
+          <w:rFonts w:ascii="Times New Roman" w:eastAsia="Times New Roman" w:hAnsi="Times New Roman" w:cs="Times New Roman"/>
+          <w:color w:val="auto"/>
+          <w:sz w:val="24"/>
+          <w:szCs w:val="24"/>
+          <w:lang w:val="fr-FR"/>
+        </w:rPr>
+        <w:fldChar w:fldCharType="end"/>
+      </w:r>
+    </w:p>
+    <w:p>
+      <w:pPr>
+        <w:rPr>
+          <w:b/>
+          <w:bCs/>
+          <w:u w:val="single"/>
+        </w:rPr>
+      </w:pPr>
+    </w:p>
     <w:sectPr>
       <w:pgSz w:w="12240" w:h="15840"/>
       <w:pgMar w:top="1440" w:right="1440" w:bottom="1440" w:left="1440" w:header="720" w:footer="720" w:gutter="0"/>

</xml_diff>

<commit_message>
fin cahier des charges
</commit_message>
<xml_diff>
--- a/SQL projet.docx
+++ b/SQL projet.docx
@@ -1,6 +1,6 @@
 
 <file path=word/document.xml><?xml version="1.0" encoding="utf-8"?>
-<w:document xmlns:wpc="http://schemas.microsoft.com/office/word/2010/wordprocessingCanvas" xmlns:cx="http://schemas.microsoft.com/office/drawing/2014/chartex" xmlns:cx1="http://schemas.microsoft.com/office/drawing/2015/9/8/chartex" xmlns:cx2="http://schemas.microsoft.com/office/drawing/2015/10/21/chartex" xmlns:cx3="http://schemas.microsoft.com/office/drawing/2016/5/9/chartex" xmlns:cx4="http://schemas.microsoft.com/office/drawing/2016/5/10/chartex" xmlns:cx5="http://schemas.microsoft.com/office/drawing/2016/5/11/chartex" xmlns:cx6="http://schemas.microsoft.com/office/drawing/2016/5/12/chartex" xmlns:cx7="http://schemas.microsoft.com/office/drawing/2016/5/13/chartex" xmlns:cx8="http://schemas.microsoft.com/office/drawing/2016/5/14/chartex" xmlns:mc="http://schemas.openxmlformats.org/markup-compatibility/2006" xmlns:aink="http://schemas.microsoft.com/office/drawing/2016/ink" xmlns:am3d="http://schemas.microsoft.com/office/drawing/2017/model3d" xmlns:o="urn:schemas-microsoft-com:office:office" xmlns:oel="http://schemas.microsoft.com/office/2019/extlst" xmlns:r="http://schemas.openxmlformats.org/officeDocument/2006/relationships" xmlns:m="http://schemas.openxmlformats.org/officeDocument/2006/math" xmlns:v="urn:schemas-microsoft-com:vml" xmlns:wp14="http://schemas.microsoft.com/office/word/2010/wordprocessingDrawing" xmlns:wp="http://schemas.openxmlformats.org/drawingml/2006/wordprocessingDrawing" xmlns:w10="urn:schemas-microsoft-com:office:word" xmlns:w="http://schemas.openxmlformats.org/wordprocessingml/2006/main" xmlns:w14="http://schemas.microsoft.com/office/word/2010/wordml" xmlns:w15="http://schemas.microsoft.com/office/word/2012/wordml" xmlns:w16cex="http://schemas.microsoft.com/office/word/2018/wordml/cex" xmlns:w16cid="http://schemas.microsoft.com/office/word/2016/wordml/cid" xmlns:w16="http://schemas.microsoft.com/office/word/2018/wordml" xmlns:w16sdtdh="http://schemas.microsoft.com/office/word/2020/wordml/sdtdatahash" xmlns:w16se="http://schemas.microsoft.com/office/word/2015/wordml/symex" xmlns:wpg="http://schemas.microsoft.com/office/word/2010/wordprocessingGroup" xmlns:wpi="http://schemas.microsoft.com/office/word/2010/wordprocessingInk" xmlns:wne="http://schemas.microsoft.com/office/word/2006/wordml" xmlns:wps="http://schemas.microsoft.com/office/word/2010/wordprocessingShape" mc:Ignorable="w14 w15 w16se w16cid w16 w16cex w16sdtdh wp14">
+<w:document xmlns:wpc="http://schemas.microsoft.com/office/word/2010/wordprocessingCanvas" xmlns:cx="http://schemas.microsoft.com/office/drawing/2014/chartex" xmlns:cx1="http://schemas.microsoft.com/office/drawing/2015/9/8/chartex" xmlns:cx2="http://schemas.microsoft.com/office/drawing/2015/10/21/chartex" xmlns:cx3="http://schemas.microsoft.com/office/drawing/2016/5/9/chartex" xmlns:cx4="http://schemas.microsoft.com/office/drawing/2016/5/10/chartex" xmlns:cx5="http://schemas.microsoft.com/office/drawing/2016/5/11/chartex" xmlns:cx6="http://schemas.microsoft.com/office/drawing/2016/5/12/chartex" xmlns:cx7="http://schemas.microsoft.com/office/drawing/2016/5/13/chartex" xmlns:cx8="http://schemas.microsoft.com/office/drawing/2016/5/14/chartex" xmlns:mc="http://schemas.openxmlformats.org/markup-compatibility/2006" xmlns:aink="http://schemas.microsoft.com/office/drawing/2016/ink" xmlns:am3d="http://schemas.microsoft.com/office/drawing/2017/model3d" xmlns:o="urn:schemas-microsoft-com:office:office" xmlns:r="http://schemas.openxmlformats.org/officeDocument/2006/relationships" xmlns:m="http://schemas.openxmlformats.org/officeDocument/2006/math" xmlns:v="urn:schemas-microsoft-com:vml" xmlns:wp14="http://schemas.microsoft.com/office/word/2010/wordprocessingDrawing" xmlns:wp="http://schemas.openxmlformats.org/drawingml/2006/wordprocessingDrawing" xmlns:w10="urn:schemas-microsoft-com:office:word" xmlns:w="http://schemas.openxmlformats.org/wordprocessingml/2006/main" xmlns:w14="http://schemas.microsoft.com/office/word/2010/wordml" xmlns:w15="http://schemas.microsoft.com/office/word/2012/wordml" xmlns:w16cex="http://schemas.microsoft.com/office/word/2018/wordml/cex" xmlns:w16cid="http://schemas.microsoft.com/office/word/2016/wordml/cid" xmlns:w16="http://schemas.microsoft.com/office/word/2018/wordml" xmlns:w16sdtdh="http://schemas.microsoft.com/office/word/2020/wordml/sdtdatahash" xmlns:w16se="http://schemas.microsoft.com/office/word/2015/wordml/symex" xmlns:wpg="http://schemas.microsoft.com/office/word/2010/wordprocessingGroup" xmlns:wpi="http://schemas.microsoft.com/office/word/2010/wordprocessingInk" xmlns:wne="http://schemas.microsoft.com/office/word/2006/wordml" xmlns:wps="http://schemas.microsoft.com/office/word/2010/wordprocessingShape" mc:Ignorable="w14 w15 w16se w16cid w16 w16cex w16sdtdh wp14">
   <w:body>
     <w:p>
       <w:pPr>
@@ -56,13 +56,11 @@
       </w:r>
     </w:p>
     <w:p>
-      <w:proofErr w:type="gramStart"/>
-      <w:r>
-        <w:t>ligne</w:t>
-      </w:r>
-      <w:proofErr w:type="gramEnd"/>
-      <w:r>
-        <w:t>. Cette base de données permet de gérer les utilisateurs, les artistes, les albums, les</w:t>
+      <w:r>
+        <w:t xml:space="preserve">ligne. Cette base de données permet de gérer les </w:t>
+      </w:r>
+      <w:r>
+        <w:t>utilisateurs, les artistes, les albums, les</w:t>
       </w:r>
       <w:r>
         <w:t xml:space="preserve"> </w:t>
@@ -72,36 +70,24 @@
       </w:r>
     </w:p>
     <w:p>
-      <w:proofErr w:type="gramStart"/>
-      <w:r>
-        <w:t>musicaux</w:t>
-      </w:r>
-      <w:proofErr w:type="gramEnd"/>
-      <w:r>
-        <w:t>, les playlists, ainsi que les interactions entre les utilisateurs et le contenu musical</w:t>
-      </w:r>
-    </w:p>
-    <w:p>
-      <w:r>
-        <w:t>(</w:t>
-      </w:r>
-      <w:proofErr w:type="gramStart"/>
-      <w:r>
-        <w:t>écoutes</w:t>
-      </w:r>
-      <w:proofErr w:type="gramEnd"/>
-      <w:r>
-        <w:t>, notations, commentaires). L’objectif est de permettre une gestion fluide des</w:t>
-      </w:r>
-    </w:p>
-    <w:p>
-      <w:proofErr w:type="gramStart"/>
-      <w:r>
-        <w:t>abonnements</w:t>
-      </w:r>
-      <w:proofErr w:type="gramEnd"/>
-      <w:r>
-        <w:t>, de la bibliothèque musicale, et de l’interaction des utilisateurs avec le contenu.</w:t>
+      <w:r>
+        <w:t>musicaux, les playlists, ainsi que les interactions entre les utilisateurs et le contenu musical</w:t>
+      </w:r>
+    </w:p>
+    <w:p>
+      <w:r>
+        <w:t xml:space="preserve">(écoutes, notations, commentaires). L’objectif est de permettre une gestion </w:t>
+      </w:r>
+      <w:r>
+        <w:t>des</w:t>
+      </w:r>
+    </w:p>
+    <w:p>
+      <w:r>
+        <w:t>abonnements, de la bi</w:t>
+      </w:r>
+      <w:r>
+        <w:t>bliothèque musicale, et de l’interaction des utilisateurs avec le contenu.</w:t>
       </w:r>
     </w:p>
     <w:p>
@@ -111,57 +97,108 @@
     </w:p>
     <w:p>
       <w:pPr>
-        <w:ind w:left="460" w:firstLine="0"/>
-      </w:pPr>
-      <w:r>
-        <w:t>1. Utilisateurs : Les utilisateurs doivent être gérés avec leurs informations personnelles, leurs abonnements, leurs playlists et leurs interactions avec la musique (écoutes, notations, commentaires).</w:t>
-      </w:r>
-    </w:p>
-    <w:p>
-      <w:r>
-        <w:t>2.</w:t>
-      </w:r>
-      <w:r>
-        <w:t xml:space="preserve"> </w:t>
-      </w:r>
-      <w:r>
-        <w:t>Artistes : La plateforme doit gérer les informations sur les artistes (chanteurs, compositeurs), ainsi que leurs albums et morceaux associés.</w:t>
-      </w:r>
-    </w:p>
-    <w:p>
-      <w:r>
-        <w:t>3.</w:t>
-      </w:r>
-      <w:r>
-        <w:t xml:space="preserve"> </w:t>
-      </w:r>
-      <w:r>
-        <w:t>Albums : Les albums sont composés de plusieurs titres et sont associés à un artiste</w:t>
+        <w:pStyle w:val="Paragraphedeliste"/>
+        <w:numPr>
+          <w:ilvl w:val="0"/>
+          <w:numId w:val="3"/>
+        </w:numPr>
+      </w:pPr>
+      <w:r>
+        <w:t>Les utilisateurs doivent être gérés avec leurs informations personnelles, leurs abonnements, leurs playlists et leurs interactions avec la musique (écoutes, notations, commentaires).</w:t>
+      </w:r>
+    </w:p>
+    <w:p>
+      <w:pPr>
+        <w:pStyle w:val="Paragraphedeliste"/>
+        <w:ind w:left="820" w:firstLine="0"/>
+      </w:pPr>
+    </w:p>
+    <w:p>
+      <w:pPr>
+        <w:pStyle w:val="Paragraphedeliste"/>
+        <w:numPr>
+          <w:ilvl w:val="0"/>
+          <w:numId w:val="3"/>
+        </w:numPr>
+      </w:pPr>
+      <w:r>
+        <w:t>La plateforme doit gérer les informations sur les artistes (chanteurs,</w:t>
+      </w:r>
+      <w:r>
+        <w:t xml:space="preserve"> label</w:t>
+      </w:r>
+      <w:r>
+        <w:t>), ainsi que leurs albums et morceaux associés.</w:t>
+      </w:r>
+    </w:p>
+    <w:p>
+      <w:pPr>
+        <w:ind w:left="0" w:firstLine="0"/>
+      </w:pPr>
+    </w:p>
+    <w:p>
+      <w:pPr>
+        <w:pStyle w:val="Paragraphedeliste"/>
+        <w:numPr>
+          <w:ilvl w:val="0"/>
+          <w:numId w:val="3"/>
+        </w:numPr>
+      </w:pPr>
+      <w:r>
+        <w:t>Les albums sont composés de plusieurs titres et sont associés à un artiste</w:t>
+      </w:r>
+      <w:r>
+        <w:t xml:space="preserve"> et un label</w:t>
       </w:r>
       <w:r>
         <w:t>.</w:t>
       </w:r>
     </w:p>
     <w:p>
-      <w:r>
-        <w:t>4.</w:t>
-      </w:r>
-      <w:r>
-        <w:t xml:space="preserve"> </w:t>
-      </w:r>
-      <w:r>
-        <w:t>Titres : Les morceaux musicaux sont associés à un album et un ou plusieurs artistes. Ils possèdent des informations telles que la durée, la date de sortie et le genre.</w:t>
-      </w:r>
-    </w:p>
-    <w:p>
-      <w:r>
-        <w:t>5.</w:t>
-      </w:r>
-      <w:r>
-        <w:t xml:space="preserve"> </w:t>
-      </w:r>
-      <w:r>
-        <w:t xml:space="preserve">Playlists : Les utilisateurs peuvent créer des playlists en ajoutant plusieurs morceaux. Chaque playlist peut être </w:t>
+      <w:pPr>
+        <w:pStyle w:val="Paragraphedeliste"/>
+        <w:ind w:left="820" w:firstLine="0"/>
+      </w:pPr>
+    </w:p>
+    <w:p>
+      <w:pPr>
+        <w:pStyle w:val="Paragraphedeliste"/>
+        <w:numPr>
+          <w:ilvl w:val="0"/>
+          <w:numId w:val="3"/>
+        </w:numPr>
+      </w:pPr>
+      <w:r>
+        <w:t>Les morceaux musicaux sont associés à un album et un</w:t>
+      </w:r>
+      <w:r>
+        <w:t xml:space="preserve"> </w:t>
+      </w:r>
+      <w:r>
+        <w:t>artiste</w:t>
+      </w:r>
+      <w:r>
+        <w:t>. Ils possèdent des informations telles que la durée, la date de sortie et le genre.</w:t>
+      </w:r>
+    </w:p>
+    <w:p>
+      <w:pPr>
+        <w:ind w:left="0" w:firstLine="0"/>
+      </w:pPr>
+    </w:p>
+    <w:p>
+      <w:pPr>
+        <w:pStyle w:val="Paragraphedeliste"/>
+        <w:numPr>
+          <w:ilvl w:val="0"/>
+          <w:numId w:val="3"/>
+        </w:numPr>
+      </w:pPr>
+      <w:r>
+        <w:t>Les utilisateurs peuvent créer des playlists en ajoutant plusieurs morce</w:t>
+      </w:r>
+      <w:r>
+        <w:t xml:space="preserve">aux. Chaque playlist peut être </w:t>
       </w:r>
       <w:r>
         <w:t>publique ou privée</w:t>
@@ -171,48 +208,78 @@
       </w:r>
     </w:p>
     <w:p>
-      <w:r>
-        <w:t>6.</w:t>
-      </w:r>
-      <w:r>
-        <w:t xml:space="preserve"> </w:t>
-      </w:r>
-      <w:r>
-        <w:t>Abonnements : Les utilisateurs peuvent avoir différents types d’abonnements (gratuit, premium, familial)</w:t>
+      <w:pPr>
+        <w:ind w:left="0" w:firstLine="0"/>
+      </w:pPr>
+    </w:p>
+    <w:p>
+      <w:pPr>
+        <w:pStyle w:val="Paragraphedeliste"/>
+        <w:numPr>
+          <w:ilvl w:val="0"/>
+          <w:numId w:val="3"/>
+        </w:numPr>
+      </w:pPr>
+      <w:r>
+        <w:t>Les utilisateurs peuvent avoir différents types d’abonnements (gratuit, premium, familial)</w:t>
       </w:r>
       <w:r>
         <w:t>.</w:t>
       </w:r>
     </w:p>
     <w:p>
-      <w:r>
-        <w:t>7.</w:t>
-      </w:r>
-      <w:r>
-        <w:t xml:space="preserve"> </w:t>
-      </w:r>
-      <w:r>
-        <w:t>Genres musicaux : Chaque titre est associé à un ou plusieurs genres musicaux (Rock, Pop, Jazz, etc.).</w:t>
-      </w:r>
-    </w:p>
-    <w:p>
-      <w:r>
-        <w:t>8.</w:t>
-      </w:r>
-      <w:r>
-        <w:t xml:space="preserve"> </w:t>
-      </w:r>
-      <w:r>
-        <w:t>Historique d’écoute : La plateforme enregistre un historique de l’écoute de chaque utilisateur, incluant les titres écoutés, la durée d’écoute et la date.</w:t>
-      </w:r>
-    </w:p>
-    <w:p>
-      <w:r>
-        <w:t>9.</w:t>
-      </w:r>
-      <w:r>
-        <w:t xml:space="preserve"> </w:t>
-      </w:r>
+      <w:pPr>
+        <w:ind w:left="0" w:firstLine="0"/>
+      </w:pPr>
+    </w:p>
+    <w:p>
+      <w:pPr>
+        <w:pStyle w:val="Paragraphedeliste"/>
+        <w:numPr>
+          <w:ilvl w:val="0"/>
+          <w:numId w:val="3"/>
+        </w:numPr>
+      </w:pPr>
+      <w:r>
+        <w:t>Chaque titre est associé à un ou plusieurs genres musicaux (Rock, Pop, Jazz</w:t>
+      </w:r>
+      <w:r>
+        <w:t>, etc</w:t>
+      </w:r>
+      <w:r>
+        <w:t>).</w:t>
+      </w:r>
+    </w:p>
+    <w:p>
+      <w:pPr>
+        <w:ind w:left="0" w:firstLine="0"/>
+      </w:pPr>
+    </w:p>
+    <w:p>
+      <w:pPr>
+        <w:pStyle w:val="Paragraphedeliste"/>
+        <w:numPr>
+          <w:ilvl w:val="0"/>
+          <w:numId w:val="3"/>
+        </w:numPr>
+      </w:pPr>
+      <w:r>
+        <w:t>La plateforme enregistre un historique de l’écoute de chaque utilisateur, incluant les titres écoutés, la durée d’écoute et la date.</w:t>
+      </w:r>
+    </w:p>
+    <w:p>
+      <w:pPr>
+        <w:ind w:left="0" w:firstLine="0"/>
+      </w:pPr>
+    </w:p>
+    <w:p>
+      <w:pPr>
+        <w:pStyle w:val="Paragraphedeliste"/>
+        <w:numPr>
+          <w:ilvl w:val="0"/>
+          <w:numId w:val="3"/>
+        </w:numPr>
+      </w:pPr>
       <w:r>
         <w:t>Notations et commentaires : Les utilisateurs peuvent noter les titres</w:t>
       </w:r>
@@ -224,41 +291,32 @@
       </w:r>
     </w:p>
     <w:p>
-      <w:r>
-        <w:t>1</w:t>
-      </w:r>
-      <w:r>
-        <w:t>0</w:t>
-      </w:r>
-      <w:r>
-        <w:t>.</w:t>
-      </w:r>
-      <w:r>
-        <w:t xml:space="preserve"> L</w:t>
-      </w:r>
-      <w:r>
-        <w:t>abels : Chaque label est responsable de plusieurs artistes. Les artistes peuvent être sous contrat avec un seul label à la fois. Un label peut aussi être associé à plusieurs albums.</w:t>
+      <w:pPr>
+        <w:ind w:left="0" w:firstLine="0"/>
+      </w:pPr>
+    </w:p>
+    <w:p>
+      <w:pPr>
+        <w:pStyle w:val="Paragraphedeliste"/>
+        <w:numPr>
+          <w:ilvl w:val="0"/>
+          <w:numId w:val="3"/>
+        </w:numPr>
+      </w:pPr>
+      <w:r>
+        <w:t>L</w:t>
+      </w:r>
+      <w:r>
+        <w:t xml:space="preserve">abels : Chaque label est responsable de plusieurs artistes. Les artistes peuvent être sous contrat avec un seul label à la fois. Un label peut aussi être associé à </w:t>
+      </w:r>
+      <w:r>
+        <w:t>plusieurs albums.</w:t>
       </w:r>
     </w:p>
     <w:p/>
     <w:p/>
     <w:p/>
     <w:p/>
-    <w:p/>
-    <w:p/>
-    <w:p/>
-    <w:p/>
-    <w:p/>
-    <w:p>
-      <w:pPr>
-        <w:ind w:left="0" w:firstLine="0"/>
-      </w:pPr>
-    </w:p>
-    <w:p>
-      <w:pPr>
-        <w:ind w:left="0" w:firstLine="0"/>
-      </w:pPr>
-    </w:p>
     <w:p>
       <w:pPr>
         <w:ind w:left="0" w:firstLine="0"/>
@@ -308,8 +366,8 @@
     <w:p>
       <w:r>
         <w:drawing>
-          <wp:inline distT="0" distB="0" distL="0" distR="0" wp14:anchorId="5AD9CA1F" wp14:editId="3AD8FB65">
-            <wp:extent cx="5943600" cy="3957955"/>
+          <wp:inline distT="0" distB="0" distL="0" distR="0" wp14:anchorId="39EF6CD0" wp14:editId="0D8E6174">
+            <wp:extent cx="5943600" cy="3729355"/>
             <wp:effectExtent l="0" t="0" r="0" b="4445"/>
             <wp:docPr id="1" name="Image 1"/>
             <wp:cNvGraphicFramePr>
@@ -331,7 +389,7 @@
                   <pic:spPr>
                     <a:xfrm>
                       <a:off x="0" y="0"/>
-                      <a:ext cx="5943600" cy="3957955"/>
+                      <a:ext cx="5943600" cy="3729355"/>
                     </a:xfrm>
                     <a:prstGeom prst="rect">
                       <a:avLst/>
@@ -615,6 +673,7 @@
       </w:r>
     </w:p>
     <w:p/>
+    <w:p/>
     <w:p>
       <w:pPr>
         <w:rPr>
@@ -622,11 +681,20 @@
           <w:u w:val="single"/>
         </w:rPr>
       </w:pPr>
-      <w:r>
+    </w:p>
+    <w:p>
+      <w:pPr>
         <w:rPr>
           <w:b/>
           <w:u w:val="single"/>
         </w:rPr>
+      </w:pPr>
+      <w:r>
+        <w:rPr>
+          <w:b/>
+          <w:u w:val="single"/>
+        </w:rPr>
+        <w:lastRenderedPageBreak/>
         <w:t>Contraintes d’intégrité</w:t>
       </w:r>
     </w:p>
@@ -670,7 +738,10 @@
         <w:t xml:space="preserve"> </w:t>
       </w:r>
       <w:r>
-        <w:t>Un utilisateur ne peut noter un titre qu’une seule fois.</w:t>
+        <w:t>Un utilisateur ne peut noter un</w:t>
+      </w:r>
+      <w:r>
+        <w:t xml:space="preserve"> titre qu’une seule fois.</w:t>
       </w:r>
     </w:p>
     <w:p>
@@ -726,7 +797,10 @@
         <w:t xml:space="preserve"> </w:t>
       </w:r>
       <w:r>
-        <w:t>Un label doit avoir au moins un artiste sous contrat.</w:t>
+        <w:t>Un label doit avoir au moins un artiste sous</w:t>
+      </w:r>
+      <w:r>
+        <w:t xml:space="preserve"> contrat.</w:t>
       </w:r>
     </w:p>
     <w:p>
@@ -843,7 +917,10 @@
         <w:t>Artistes</w:t>
       </w:r>
       <w:r>
-        <w:t xml:space="preserve"> : Peuvent consulter les informations sur leurs albums, les statistiques de streaming, les notes et les commentaires.</w:t>
+        <w:t xml:space="preserve"> : Peuvent consulter les informations sur leurs albums, les statistiques de streaming, </w:t>
+      </w:r>
+      <w:r>
+        <w:t>les notes et les commentaires.</w:t>
       </w:r>
     </w:p>
     <w:p>
@@ -881,7 +958,10 @@
         <w:t>Administrateurs</w:t>
       </w:r>
       <w:r>
-        <w:t xml:space="preserve"> : Ont accès à toutes les données, y compris celles des utilisateurs, artistes, albums, titres, labels, abonnements et playlists.</w:t>
+        <w:t xml:space="preserve"> : Ont accès à toutes les données, y comp</w:t>
+      </w:r>
+      <w:r>
+        <w:t>ris celles des utilisateurs, artistes, albums, titres, labels, abonnements et playlists.</w:t>
       </w:r>
     </w:p>
     <w:p>
@@ -907,7 +987,10 @@
     <w:p/>
     <w:p>
       <w:r>
-        <w:t>Voici des exemples de requêtes complexes que la base de données doit permettre de réaliser :</w:t>
+        <w:t>Voici des exemples de requêtes co</w:t>
+      </w:r>
+      <w:r>
+        <w:t>mplexes que la base de données doit permettre de réaliser :</w:t>
       </w:r>
     </w:p>
     <w:p/>
@@ -944,7 +1027,10 @@
         <w:t xml:space="preserve"> </w:t>
       </w:r>
       <w:r>
-        <w:t>Quel est le top 10 des albums les mieux notés de tous les temps ?</w:t>
+        <w:t>Quel est le top 10 des albums</w:t>
+      </w:r>
+      <w:r>
+        <w:t xml:space="preserve"> les mieux notés de tous les temps ?</w:t>
       </w:r>
     </w:p>
     <w:p>
@@ -995,7 +1081,10 @@
         <w:t xml:space="preserve"> </w:t>
       </w:r>
       <w:r>
-        <w:t>Trouver les utilisateurs ayant créé au moins trois playlists publiques.</w:t>
+        <w:t>Trou</w:t>
+      </w:r>
+      <w:r>
+        <w:t>ver les utilisateurs ayant créé au moins trois playlists publiques.</w:t>
       </w:r>
     </w:p>
     <w:p>
@@ -1025,7 +1114,10 @@
         <w:t xml:space="preserve"> </w:t>
       </w:r>
       <w:r>
-        <w:t>Quels genres musicaux sont les plus populaires chez les utilisateurs ayant un abonnement familial ?</w:t>
+        <w:t>Quels genres musicaux sont les plus populaires chez les utilisateurs ayant un abonneme</w:t>
+      </w:r>
+      <w:r>
+        <w:t>nt familial ?</w:t>
       </w:r>
     </w:p>
     <w:p>
@@ -1072,6 +1164,7 @@
     </w:p>
     <w:p>
       <w:r>
+        <w:lastRenderedPageBreak/>
         <w:tab/>
         <w:t>1</w:t>
       </w:r>
@@ -1085,12 +1178,20 @@
         <w:t xml:space="preserve"> </w:t>
       </w:r>
       <w:r>
-        <w:t>Quels sont les titres les plus commentés dans une catégorie spécifique ?</w:t>
-      </w:r>
-    </w:p>
-    <w:p>
-      <w:r>
-        <w:lastRenderedPageBreak/>
+        <w:t>Quels sont les titres les plus com</w:t>
+      </w:r>
+      <w:r>
+        <w:t>mentés</w:t>
+      </w:r>
+      <w:r>
+        <w:t xml:space="preserve"> </w:t>
+      </w:r>
+      <w:r>
+        <w:t>?</w:t>
+      </w:r>
+    </w:p>
+    <w:p>
+      <w:r>
         <w:tab/>
         <w:t>1</w:t>
       </w:r>
@@ -1152,7 +1253,10 @@
         <w:t xml:space="preserve"> </w:t>
       </w:r>
       <w:r>
-        <w:t>Quelle est la note moyenne des titres d’un genre musical donné ?</w:t>
+        <w:t xml:space="preserve">Quelle est la note moyenne des titres d’un </w:t>
+      </w:r>
+      <w:r>
+        <w:t>genre musical donné ?</w:t>
       </w:r>
     </w:p>
     <w:p>
@@ -1205,7 +1309,10 @@
         <w:t xml:space="preserve"> </w:t>
       </w:r>
       <w:r>
-        <w:t>Quels sont les artistes dont au moins 50 % des titres ont été ajoutés à des playlists publiques ?</w:t>
+        <w:t xml:space="preserve">Quels sont les </w:t>
+      </w:r>
+      <w:r>
+        <w:t>artistes dont au moins 50 % des titres ont été ajoutés à des playlists publiques ?</w:t>
       </w:r>
     </w:p>
     <w:p>
@@ -1253,7 +1360,10 @@
         <w:t xml:space="preserve"> </w:t>
       </w:r>
       <w:r>
-        <w:t>Quels sont les labels ayant produit des albums dans plusieurs genres musicaux ?</w:t>
+        <w:t>Quels sont les labels</w:t>
+      </w:r>
+      <w:r>
+        <w:t xml:space="preserve"> ayant produit des albums dans plusieurs genres musicaux ?</w:t>
       </w:r>
     </w:p>
     <w:p>
@@ -1354,31 +1464,7 @@
         <w:t>id</w:t>
       </w:r>
       <w:r>
-        <w:t xml:space="preserve">, nom, email, date_naissance, date_inscription, </w:t>
-      </w:r>
-      <w:r>
-        <w:rPr>
-          <w:u w:val="dash"/>
-        </w:rPr>
-        <w:t>a</w:t>
-      </w:r>
-      <w:r>
-        <w:rPr>
-          <w:u w:val="dash"/>
-        </w:rPr>
-        <w:t>bonnement</w:t>
-      </w:r>
-      <w:r>
-        <w:rPr>
-          <w:u w:val="dash"/>
-        </w:rPr>
-        <w:t>_</w:t>
-      </w:r>
-      <w:r>
-        <w:rPr>
-          <w:u w:val="dash"/>
-        </w:rPr>
-        <w:t>id</w:t>
+        <w:t>, nom, email, date_naissance, date_inscription</w:t>
       </w:r>
       <w:r>
         <w:t>, nationalite</w:t>
@@ -1408,40 +1494,6 @@
       </w:r>
       <w:r>
         <w:t xml:space="preserve"> : id</w:t>
-      </w:r>
-    </w:p>
-    <w:p>
-      <w:pPr>
-        <w:spacing w:before="180"/>
-        <w:ind w:left="0" w:firstLine="0"/>
-      </w:pPr>
-      <w:r>
-        <w:t xml:space="preserve">                 •</w:t>
-      </w:r>
-      <w:r>
-        <w:tab/>
-      </w:r>
-      <w:r>
-        <w:rPr>
-          <w:b/>
-          <w:color w:val="00FF00"/>
-        </w:rPr>
-        <w:t>Clé étrangère</w:t>
-      </w:r>
-      <w:r>
-        <w:t xml:space="preserve"> : abonnement</w:t>
-      </w:r>
-      <w:r>
-        <w:t>_id</w:t>
-      </w:r>
-      <w:r>
-        <w:t xml:space="preserve"> (</w:t>
-      </w:r>
-      <w:r>
-        <w:t xml:space="preserve">de </w:t>
-      </w:r>
-      <w:r>
-        <w:t>Abonnement.ID)</w:t>
       </w:r>
     </w:p>
     <w:p>
@@ -1465,7 +1517,16 @@
         <w:t>Artiste</w:t>
       </w:r>
       <w:r>
-        <w:t xml:space="preserve"> (nom, biographie, nationalite, date_naissance, </w:t>
+        <w:t xml:space="preserve"> (</w:t>
+      </w:r>
+      <w:r>
+        <w:rPr>
+          <w:u w:val="single"/>
+        </w:rPr>
+        <w:t>ID</w:t>
+      </w:r>
+      <w:r>
+        <w:t xml:space="preserve">, biographie, nationalite, date_naissance, </w:t>
       </w:r>
       <w:r>
         <w:rPr>
@@ -1491,17 +1552,49 @@
     </w:p>
     <w:p>
       <w:pPr>
+        <w:ind w:left="960" w:firstLine="0"/>
+      </w:pPr>
+      <w:r>
+        <w:t>•</w:t>
+      </w:r>
+      <w:r>
+        <w:tab/>
+      </w:r>
+      <w:r>
+        <w:rPr>
+          <w:b/>
+          <w:color w:val="FF0000"/>
+        </w:rPr>
+        <w:t>Clé primaire</w:t>
+      </w:r>
+      <w:r>
+        <w:t xml:space="preserve"> : </w:t>
+      </w:r>
+      <w:r>
+        <w:t>ID (</w:t>
+      </w:r>
+      <w:r>
+        <w:t>P</w:t>
+      </w:r>
+      <w:r>
+        <w:t>artition de Super_Media)</w:t>
+      </w:r>
+    </w:p>
+    <w:p>
+      <w:pPr>
         <w:spacing w:before="180"/>
-        <w:ind w:left="1000" w:hanging="500"/>
-      </w:pPr>
-      <w:r>
-        <w:tab/>
+        <w:ind w:left="1320" w:hanging="310"/>
+      </w:pPr>
+      <w:r>
         <w:t>•</w:t>
       </w:r>
       <w:r>
         <w:tab/>
       </w:r>
       <w:r>
+        <w:t xml:space="preserve">  </w:t>
+      </w:r>
+      <w:r>
         <w:rPr>
           <w:b/>
           <w:color w:val="00FF00"/>
@@ -1515,7 +1608,22 @@
         <w:t>Label_nom</w:t>
       </w:r>
       <w:r>
-        <w:t xml:space="preserve"> (de Label.Nom)</w:t>
+        <w:t xml:space="preserve"> (</w:t>
+      </w:r>
+      <w:r>
+        <w:t xml:space="preserve">référence à </w:t>
+      </w:r>
+      <w:r>
+        <w:t>Label.Nom)</w:t>
+      </w:r>
+      <w:r>
+        <w:t>, ID (référence à</w:t>
+      </w:r>
+      <w:r>
+        <w:t xml:space="preserve"> </w:t>
+      </w:r>
+      <w:r>
+        <w:t>Super_Media.Media_ID)</w:t>
       </w:r>
     </w:p>
     <w:p>
@@ -1598,13 +1706,37 @@
         <w:t>Album</w:t>
       </w:r>
       <w:r>
-        <w:t xml:space="preserve"> (date_sortie, </w:t>
+        <w:t xml:space="preserve"> </w:t>
+      </w:r>
+      <w:r>
+        <w:rPr>
+          <w:u w:val="single"/>
+        </w:rPr>
+        <w:t>(</w:t>
+      </w:r>
+      <w:r>
+        <w:rPr>
+          <w:u w:val="single"/>
+        </w:rPr>
+        <w:t>ID</w:t>
+      </w:r>
+      <w:r>
+        <w:t xml:space="preserve">, </w:t>
+      </w:r>
+      <w:r>
+        <w:t xml:space="preserve">date_sortie, </w:t>
       </w:r>
       <w:r>
         <w:rPr>
           <w:u w:val="dash"/>
         </w:rPr>
-        <w:t>artiste_principal</w:t>
+        <w:t>artiste_princip</w:t>
+      </w:r>
+      <w:r>
+        <w:rPr>
+          <w:u w:val="dash"/>
+        </w:rPr>
+        <w:t>al</w:t>
       </w:r>
       <w:r>
         <w:t xml:space="preserve">, </w:t>
@@ -1627,17 +1759,43 @@
     </w:p>
     <w:p>
       <w:pPr>
+        <w:ind w:left="960" w:firstLine="0"/>
+      </w:pPr>
+      <w:r>
+        <w:t>•</w:t>
+      </w:r>
+      <w:r>
+        <w:tab/>
+      </w:r>
+      <w:r>
+        <w:rPr>
+          <w:b/>
+          <w:color w:val="FF0000"/>
+        </w:rPr>
+        <w:t>Clé primaire</w:t>
+      </w:r>
+      <w:r>
+        <w:t xml:space="preserve"> : </w:t>
+      </w:r>
+      <w:r>
+        <w:t>ID (Partition de Super_Media)</w:t>
+      </w:r>
+    </w:p>
+    <w:p>
+      <w:pPr>
         <w:spacing w:before="180"/>
-        <w:ind w:left="1000" w:hanging="500"/>
-      </w:pPr>
-      <w:r>
-        <w:tab/>
+        <w:ind w:left="1320" w:hanging="310"/>
+      </w:pPr>
+      <w:r>
         <w:t>•</w:t>
       </w:r>
       <w:r>
         <w:tab/>
       </w:r>
       <w:r>
+        <w:t xml:space="preserve">  </w:t>
+      </w:r>
+      <w:r>
         <w:rPr>
           <w:b/>
           <w:color w:val="00FF00"/>
@@ -1648,7 +1806,19 @@
         <w:t xml:space="preserve"> : artiste_principal</w:t>
       </w:r>
       <w:r>
-        <w:t xml:space="preserve"> (de Artiste.ID)</w:t>
+        <w:t xml:space="preserve"> (</w:t>
+      </w:r>
+      <w:r>
+        <w:t xml:space="preserve">référence à </w:t>
+      </w:r>
+      <w:r>
+        <w:t>Artiste.</w:t>
+      </w:r>
+      <w:r>
+        <w:t>ID</w:t>
+      </w:r>
+      <w:r>
+        <w:t>)</w:t>
       </w:r>
       <w:r>
         <w:t xml:space="preserve">, </w:t>
@@ -1657,7 +1827,13 @@
         <w:t xml:space="preserve">label_nom </w:t>
       </w:r>
       <w:r>
-        <w:t>(de Labe</w:t>
+        <w:t>(</w:t>
+      </w:r>
+      <w:r>
+        <w:t xml:space="preserve">référence à </w:t>
+      </w:r>
+      <w:r>
+        <w:t>Labe</w:t>
       </w:r>
       <w:r>
         <w:t>l</w:t>
@@ -1694,7 +1870,25 @@
         <w:rPr>
           <w:lang w:val="fr-FR"/>
         </w:rPr>
-        <w:t xml:space="preserve"> (duree, date_sortie, </w:t>
+        <w:t xml:space="preserve"> (</w:t>
+      </w:r>
+      <w:r>
+        <w:rPr>
+          <w:u w:val="single"/>
+        </w:rPr>
+        <w:t>ID</w:t>
+      </w:r>
+      <w:r>
+        <w:rPr>
+          <w:lang w:val="fr-FR"/>
+        </w:rPr>
+        <w:t xml:space="preserve">, </w:t>
+      </w:r>
+      <w:r>
+        <w:rPr>
+          <w:lang w:val="fr-FR"/>
+        </w:rPr>
+        <w:t xml:space="preserve">duree, date_sortie, </w:t>
       </w:r>
       <w:r>
         <w:rPr>
@@ -1711,22 +1905,10 @@
       </w:r>
       <w:r>
         <w:rPr>
-          <w:lang w:val="fr-FR"/>
-        </w:rPr>
-        <w:t>,</w:t>
-      </w:r>
-      <w:r>
-        <w:rPr>
-          <w:lang w:val="fr-FR"/>
-        </w:rPr>
-        <w:t xml:space="preserve"> </w:t>
-      </w:r>
-      <w:r>
-        <w:rPr>
           <w:u w:val="dash"/>
           <w:lang w:val="fr-FR"/>
         </w:rPr>
-        <w:t>genre</w:t>
+        <w:t>_id</w:t>
       </w:r>
       <w:r>
         <w:rPr>
@@ -1737,17 +1919,44 @@
     </w:p>
     <w:p>
       <w:pPr>
+        <w:ind w:left="960" w:firstLine="0"/>
+      </w:pPr>
+      <w:r>
+        <w:t>•</w:t>
+      </w:r>
+      <w:r>
+        <w:tab/>
+      </w:r>
+      <w:r>
+        <w:rPr>
+          <w:b/>
+          <w:color w:val="FF0000"/>
+        </w:rPr>
+        <w:t>Clé primaire</w:t>
+      </w:r>
+      <w:r>
+        <w:t xml:space="preserve"> : </w:t>
+      </w:r>
+      <w:r>
+        <w:t>ID (Partition de Super_Media)</w:t>
+      </w:r>
+    </w:p>
+    <w:p>
+      <w:pPr>
         <w:spacing w:before="180"/>
-        <w:ind w:left="1000" w:hanging="500"/>
-      </w:pPr>
-      <w:r>
-        <w:tab/>
+        <w:ind w:left="1320" w:hanging="310"/>
+      </w:pPr>
+      <w:r>
+        <w:lastRenderedPageBreak/>
         <w:t>•</w:t>
       </w:r>
       <w:r>
         <w:tab/>
       </w:r>
       <w:r>
+        <w:t xml:space="preserve">  </w:t>
+      </w:r>
+      <w:r>
         <w:rPr>
           <w:b/>
           <w:color w:val="00FF00"/>
@@ -1758,7 +1967,16 @@
         <w:t xml:space="preserve"> : album</w:t>
       </w:r>
       <w:r>
-        <w:t xml:space="preserve"> (de Album.</w:t>
+        <w:t>_id</w:t>
+      </w:r>
+      <w:r>
+        <w:t xml:space="preserve"> (</w:t>
+      </w:r>
+      <w:r>
+        <w:t xml:space="preserve">référence à </w:t>
+      </w:r>
+      <w:r>
+        <w:t>Album.</w:t>
       </w:r>
       <w:r>
         <w:t>I</w:t>
@@ -1767,16 +1985,7 @@
         <w:t>D)</w:t>
       </w:r>
       <w:r>
-        <w:t>, genre</w:t>
-      </w:r>
-      <w:r>
-        <w:t xml:space="preserve"> (de Genre.</w:t>
-      </w:r>
-      <w:r>
-        <w:t>nom</w:t>
-      </w:r>
-      <w:r>
-        <w:t>)</w:t>
+        <w:t>, ID (référence à Super_Media.Media_ID)</w:t>
       </w:r>
     </w:p>
     <w:p>
@@ -1807,7 +2016,26 @@
         <w:rPr>
           <w:lang w:val="en-US"/>
         </w:rPr>
-        <w:t xml:space="preserve"> (date_creation, publique</w:t>
+        <w:t xml:space="preserve"> (</w:t>
+      </w:r>
+      <w:r>
+        <w:rPr>
+          <w:u w:val="single"/>
+          <w:lang w:val="en-US"/>
+        </w:rPr>
+        <w:t>ID</w:t>
+      </w:r>
+      <w:r>
+        <w:rPr>
+          <w:lang w:val="en-US"/>
+        </w:rPr>
+        <w:t xml:space="preserve">, </w:t>
+      </w:r>
+      <w:r>
+        <w:rPr>
+          <w:lang w:val="en-US"/>
+        </w:rPr>
+        <w:t>date_creation, publique</w:t>
       </w:r>
       <w:r>
         <w:rPr>
@@ -1837,17 +2065,43 @@
     </w:p>
     <w:p>
       <w:pPr>
+        <w:ind w:left="960" w:firstLine="0"/>
+      </w:pPr>
+      <w:r>
+        <w:t>•</w:t>
+      </w:r>
+      <w:r>
+        <w:tab/>
+      </w:r>
+      <w:r>
+        <w:rPr>
+          <w:b/>
+          <w:color w:val="FF0000"/>
+        </w:rPr>
+        <w:t>Clé primaire</w:t>
+      </w:r>
+      <w:r>
+        <w:t xml:space="preserve"> : </w:t>
+      </w:r>
+      <w:r>
+        <w:t>ID (Partition de Super_Media)</w:t>
+      </w:r>
+    </w:p>
+    <w:p>
+      <w:pPr>
         <w:spacing w:before="180"/>
-        <w:ind w:left="1000" w:hanging="500"/>
-      </w:pPr>
-      <w:r>
-        <w:tab/>
+        <w:ind w:left="1320" w:hanging="310"/>
+      </w:pPr>
+      <w:r>
         <w:t>•</w:t>
       </w:r>
       <w:r>
         <w:tab/>
       </w:r>
       <w:r>
+        <w:t xml:space="preserve">  </w:t>
+      </w:r>
+      <w:r>
         <w:rPr>
           <w:b/>
           <w:color w:val="00FF00"/>
@@ -1864,13 +2118,22 @@
         <w:t>ser</w:t>
       </w:r>
       <w:r>
-        <w:t>_id (de Utilisateu</w:t>
+        <w:t>_id (</w:t>
+      </w:r>
+      <w:r>
+        <w:t xml:space="preserve">référence à </w:t>
+      </w:r>
+      <w:r>
+        <w:t>Utilisateu</w:t>
       </w:r>
       <w:r>
         <w:t>r.</w:t>
       </w:r>
       <w:r>
         <w:t>ID)</w:t>
+      </w:r>
+      <w:r>
+        <w:t>, ID (référence à Super_Media.Media_ID)</w:t>
       </w:r>
     </w:p>
     <w:p>
@@ -2188,12 +2451,21 @@
         <w:rPr>
           <w:lang w:val="fr-FR"/>
         </w:rPr>
-        <w:t xml:space="preserve"> (de Utilisateur.ID)</w:t>
+        <w:t xml:space="preserve"> (</w:t>
+      </w:r>
+      <w:r>
+        <w:t xml:space="preserve">référence à </w:t>
       </w:r>
       <w:r>
         <w:rPr>
           <w:lang w:val="fr-FR"/>
         </w:rPr>
+        <w:t>Utilisateur.ID)</w:t>
+      </w:r>
+      <w:r>
+        <w:rPr>
+          <w:lang w:val="fr-FR"/>
+        </w:rPr>
         <w:t xml:space="preserve">, </w:t>
       </w:r>
       <w:r>
@@ -2224,7 +2496,16 @@
         <w:rPr>
           <w:lang w:val="fr-FR"/>
         </w:rPr>
-        <w:t xml:space="preserve"> (de Titre.ID)</w:t>
+        <w:t xml:space="preserve"> (</w:t>
+      </w:r>
+      <w:r>
+        <w:t xml:space="preserve">référence à </w:t>
+      </w:r>
+      <w:r>
+        <w:rPr>
+          <w:lang w:val="fr-FR"/>
+        </w:rPr>
+        <w:t>Titre.ID)</w:t>
       </w:r>
     </w:p>
     <w:p>
@@ -2244,58 +2525,84 @@
           <w:numId w:val="1"/>
         </w:numPr>
         <w:rPr>
-          <w:lang w:val="fr-FR"/>
-        </w:rPr>
-      </w:pPr>
-      <w:r>
-        <w:rPr>
-          <w:b/>
-          <w:lang w:val="fr-FR"/>
+          <w:lang w:val="en-US"/>
+        </w:rPr>
+      </w:pPr>
+      <w:r>
+        <w:rPr>
+          <w:b/>
+          <w:lang w:val="en-US"/>
         </w:rPr>
         <w:t>Notation</w:t>
       </w:r>
       <w:r>
         <w:rPr>
-          <w:lang w:val="fr-FR"/>
+          <w:lang w:val="en-US"/>
         </w:rPr>
         <w:t xml:space="preserve"> (</w:t>
       </w:r>
       <w:r>
         <w:rPr>
           <w:u w:val="single"/>
-          <w:lang w:val="fr-FR"/>
+          <w:lang w:val="en-US"/>
         </w:rPr>
         <w:t>i</w:t>
       </w:r>
       <w:r>
         <w:rPr>
           <w:u w:val="single"/>
-          <w:lang w:val="fr-FR"/>
+          <w:lang w:val="en-US"/>
         </w:rPr>
         <w:t>d</w:t>
       </w:r>
       <w:r>
         <w:rPr>
-          <w:lang w:val="fr-FR"/>
-        </w:rPr>
-        <w:t>, note, commentaire, date</w:t>
-      </w:r>
-      <w:r>
-        <w:rPr>
-          <w:lang w:val="fr-FR"/>
+          <w:lang w:val="en-US"/>
+        </w:rPr>
+        <w:t xml:space="preserve">, note, commentaire, </w:t>
+      </w:r>
+      <w:r>
+        <w:rPr>
+          <w:lang w:val="en-US"/>
+        </w:rPr>
+        <w:t>notation_</w:t>
+      </w:r>
+      <w:r>
+        <w:rPr>
+          <w:lang w:val="en-US"/>
+        </w:rPr>
+        <w:t>date</w:t>
+      </w:r>
+      <w:r>
+        <w:rPr>
+          <w:lang w:val="en-US"/>
         </w:rPr>
         <w:t>,</w:t>
       </w:r>
       <w:r>
         <w:rPr>
           <w:u w:val="dash"/>
-          <w:lang w:val="fr-FR"/>
-        </w:rPr>
-        <w:t xml:space="preserve"> user_ID, titre_ID</w:t>
-      </w:r>
-      <w:r>
-        <w:rPr>
-          <w:lang w:val="fr-FR"/>
+          <w:lang w:val="en-US"/>
+        </w:rPr>
+        <w:t xml:space="preserve"> user_ID, </w:t>
+      </w:r>
+      <w:r>
+        <w:rPr>
+          <w:u w:val="dash"/>
+          <w:lang w:val="en-US"/>
+        </w:rPr>
+        <w:t>Media</w:t>
+      </w:r>
+      <w:r>
+        <w:rPr>
+          <w:u w:val="dash"/>
+          <w:lang w:val="en-US"/>
+        </w:rPr>
+        <w:t>_ID</w:t>
+      </w:r>
+      <w:r>
+        <w:rPr>
+          <w:lang w:val="en-US"/>
         </w:rPr>
         <w:t>)</w:t>
       </w:r>
@@ -2307,7 +2614,7 @@
       </w:pPr>
       <w:r>
         <w:rPr>
-          <w:lang w:val="fr-FR"/>
+          <w:lang w:val="en-US"/>
         </w:rPr>
         <w:tab/>
       </w:r>
@@ -2331,16 +2638,18 @@
     <w:p>
       <w:pPr>
         <w:spacing w:before="180"/>
-        <w:ind w:left="1000" w:hanging="500"/>
-      </w:pPr>
-      <w:r>
-        <w:tab/>
+        <w:ind w:left="1320" w:hanging="360"/>
+      </w:pPr>
+      <w:r>
         <w:t>•</w:t>
       </w:r>
       <w:r>
         <w:tab/>
       </w:r>
       <w:r>
+        <w:t xml:space="preserve">  </w:t>
+      </w:r>
+      <w:r>
         <w:rPr>
           <w:b/>
           <w:color w:val="00FF00"/>
@@ -2360,19 +2669,34 @@
         <w:t>_ID</w:t>
       </w:r>
       <w:r>
-        <w:t xml:space="preserve"> (de Utilisateur.ID)</w:t>
-      </w:r>
-      <w:r>
-        <w:t>, t</w:t>
-      </w:r>
-      <w:r>
-        <w:t>itre</w:t>
+        <w:t xml:space="preserve"> (</w:t>
+      </w:r>
+      <w:r>
+        <w:t xml:space="preserve">référence à </w:t>
+      </w:r>
+      <w:r>
+        <w:t>Utilisateur.ID)</w:t>
+      </w:r>
+      <w:r>
+        <w:t xml:space="preserve">, </w:t>
+      </w:r>
+      <w:r>
+        <w:t>Media</w:t>
       </w:r>
       <w:r>
         <w:t>_ID</w:t>
       </w:r>
       <w:r>
-        <w:t xml:space="preserve"> (de Titre.ID)</w:t>
+        <w:t xml:space="preserve"> (</w:t>
+      </w:r>
+      <w:r>
+        <w:t xml:space="preserve">référence à </w:t>
+      </w:r>
+      <w:r>
+        <w:t>Super_Media.Media_ID</w:t>
+      </w:r>
+      <w:r>
+        <w:t>)</w:t>
       </w:r>
     </w:p>
     <w:p>
@@ -2484,6 +2808,412 @@
       <w:r>
         <w:t>ID</w:t>
       </w:r>
+    </w:p>
+    <w:p>
+      <w:pPr>
+        <w:spacing w:before="180"/>
+        <w:ind w:firstLine="60"/>
+      </w:pPr>
+    </w:p>
+    <w:p>
+      <w:pPr>
+        <w:pStyle w:val="Paragraphedeliste"/>
+        <w:numPr>
+          <w:ilvl w:val="0"/>
+          <w:numId w:val="1"/>
+        </w:numPr>
+        <w:spacing w:before="180"/>
+      </w:pPr>
+      <w:r>
+        <w:t>Est (</w:t>
+      </w:r>
+      <w:r>
+        <w:rPr>
+          <w:u w:val="single"/>
+        </w:rPr>
+        <w:t>Titre_ID, nom</w:t>
+      </w:r>
+      <w:r>
+        <w:t>)</w:t>
+      </w:r>
+    </w:p>
+    <w:p>
+      <w:pPr>
+        <w:spacing w:before="180"/>
+        <w:ind w:left="960" w:firstLine="0"/>
+      </w:pPr>
+      <w:r>
+        <w:t>•</w:t>
+      </w:r>
+      <w:r>
+        <w:tab/>
+      </w:r>
+      <w:r>
+        <w:rPr>
+          <w:b/>
+          <w:color w:val="FF0000"/>
+        </w:rPr>
+        <w:t>Clé primaire</w:t>
+      </w:r>
+      <w:r>
+        <w:t xml:space="preserve"> : </w:t>
+      </w:r>
+      <w:r>
+        <w:t>Titre_</w:t>
+      </w:r>
+      <w:r>
+        <w:t>id</w:t>
+      </w:r>
+      <w:r>
+        <w:t>, nom</w:t>
+      </w:r>
+    </w:p>
+    <w:p>
+      <w:pPr>
+        <w:spacing w:before="180"/>
+        <w:ind w:firstLine="0"/>
+      </w:pPr>
+      <w:r>
+        <w:t xml:space="preserve"> </w:t>
+      </w:r>
+      <w:r>
+        <w:t>•</w:t>
+      </w:r>
+      <w:r>
+        <w:t xml:space="preserve">       </w:t>
+      </w:r>
+      <w:r>
+        <w:rPr>
+          <w:b/>
+          <w:color w:val="00FF00"/>
+        </w:rPr>
+        <w:t>Clé étrangère</w:t>
+      </w:r>
+      <w:r>
+        <w:t xml:space="preserve"> :</w:t>
+      </w:r>
+      <w:r>
+        <w:t xml:space="preserve"> Titre_ID (référence à Titre.ID), nom (référence à Genre.nom)</w:t>
+      </w:r>
+    </w:p>
+    <w:p>
+      <w:pPr>
+        <w:spacing w:before="180"/>
+        <w:ind w:firstLine="0"/>
+      </w:pPr>
+    </w:p>
+    <w:p>
+      <w:pPr>
+        <w:pStyle w:val="Paragraphedeliste"/>
+        <w:numPr>
+          <w:ilvl w:val="0"/>
+          <w:numId w:val="1"/>
+        </w:numPr>
+        <w:spacing w:before="180"/>
+      </w:pPr>
+      <w:r>
+        <w:t>Souscrit (</w:t>
+      </w:r>
+      <w:r>
+        <w:rPr>
+          <w:u w:val="single"/>
+        </w:rPr>
+        <w:t>User_ID, Abo_ID</w:t>
+      </w:r>
+      <w:r>
+        <w:t>, Date_Debut_Souscription, Date_Fin_Souscription</w:t>
+      </w:r>
+      <w:r>
+        <w:t>)</w:t>
+      </w:r>
+    </w:p>
+    <w:p>
+      <w:pPr>
+        <w:spacing w:before="180"/>
+        <w:ind w:left="960" w:firstLine="0"/>
+      </w:pPr>
+      <w:r>
+        <w:t>•</w:t>
+      </w:r>
+      <w:r>
+        <w:tab/>
+      </w:r>
+      <w:r>
+        <w:rPr>
+          <w:b/>
+          <w:color w:val="FF0000"/>
+        </w:rPr>
+        <w:t>Clé primaire</w:t>
+      </w:r>
+      <w:r>
+        <w:t xml:space="preserve"> : </w:t>
+      </w:r>
+      <w:r>
+        <w:t>User_ID</w:t>
+      </w:r>
+      <w:r>
+        <w:t>, Abo_ID</w:t>
+      </w:r>
+    </w:p>
+    <w:p>
+      <w:pPr>
+        <w:spacing w:before="180"/>
+        <w:ind w:left="960" w:firstLine="0"/>
+      </w:pPr>
+      <w:r>
+        <w:lastRenderedPageBreak/>
+        <w:t>•</w:t>
+      </w:r>
+      <w:r>
+        <w:t xml:space="preserve">       </w:t>
+      </w:r>
+      <w:r>
+        <w:rPr>
+          <w:b/>
+          <w:color w:val="00FF00"/>
+        </w:rPr>
+        <w:t>Clé étrangère</w:t>
+      </w:r>
+      <w:r>
+        <w:t xml:space="preserve"> :</w:t>
+      </w:r>
+      <w:r>
+        <w:t xml:space="preserve"> </w:t>
+      </w:r>
+      <w:r>
+        <w:rPr>
+          <w:color w:val="auto"/>
+        </w:rPr>
+        <w:t xml:space="preserve">User_ID </w:t>
+      </w:r>
+      <w:r>
+        <w:t>(référence à Utilisateur.ID), Abo_ID (référence à      Abonnement.ID)</w:t>
+      </w:r>
+    </w:p>
+    <w:p>
+      <w:pPr>
+        <w:pStyle w:val="Paragraphedeliste"/>
+        <w:numPr>
+          <w:ilvl w:val="0"/>
+          <w:numId w:val="1"/>
+        </w:numPr>
+        <w:spacing w:before="180"/>
+      </w:pPr>
+      <w:r>
+        <w:t>Composé_</w:t>
+      </w:r>
+      <w:r>
+        <w:t>P</w:t>
+      </w:r>
+      <w:r>
+        <w:t>ar (</w:t>
+      </w:r>
+      <w:r>
+        <w:rPr>
+          <w:u w:val="single"/>
+        </w:rPr>
+        <w:t>Artiste_ID,</w:t>
+      </w:r>
+      <w:r>
+        <w:rPr>
+          <w:u w:val="single"/>
+        </w:rPr>
+        <w:t xml:space="preserve"> Titre_ID</w:t>
+      </w:r>
+      <w:r>
+        <w:t>)</w:t>
+      </w:r>
+    </w:p>
+    <w:p>
+      <w:pPr>
+        <w:spacing w:before="180"/>
+        <w:ind w:left="960" w:firstLine="0"/>
+      </w:pPr>
+      <w:r>
+        <w:t>•</w:t>
+      </w:r>
+      <w:r>
+        <w:tab/>
+      </w:r>
+      <w:r>
+        <w:rPr>
+          <w:b/>
+          <w:color w:val="FF0000"/>
+        </w:rPr>
+        <w:t>Clé primaire</w:t>
+      </w:r>
+      <w:r>
+        <w:t xml:space="preserve"> : </w:t>
+      </w:r>
+      <w:r>
+        <w:t>Artiste_ID, Titre_ID</w:t>
+      </w:r>
+    </w:p>
+    <w:p>
+      <w:pPr>
+        <w:spacing w:before="180"/>
+        <w:ind w:firstLine="0"/>
+        <w:rPr>
+          <w:bCs/>
+          <w:color w:val="auto"/>
+        </w:rPr>
+      </w:pPr>
+      <w:r>
+        <w:t xml:space="preserve"> </w:t>
+      </w:r>
+      <w:r>
+        <w:t>•</w:t>
+      </w:r>
+      <w:r>
+        <w:t xml:space="preserve">       </w:t>
+      </w:r>
+      <w:r>
+        <w:rPr>
+          <w:b/>
+          <w:color w:val="00FF00"/>
+        </w:rPr>
+        <w:t>Clé étrangère</w:t>
+      </w:r>
+      <w:r>
+        <w:rPr>
+          <w:b/>
+          <w:color w:val="00FF00"/>
+        </w:rPr>
+        <w:t> </w:t>
+      </w:r>
+      <w:r>
+        <w:rPr>
+          <w:bCs/>
+          <w:color w:val="auto"/>
+        </w:rPr>
+        <w:t>:</w:t>
+      </w:r>
+      <w:r>
+        <w:rPr>
+          <w:bCs/>
+          <w:color w:val="00FF00"/>
+        </w:rPr>
+        <w:t xml:space="preserve"> </w:t>
+      </w:r>
+      <w:r>
+        <w:rPr>
+          <w:bCs/>
+          <w:color w:val="auto"/>
+        </w:rPr>
+        <w:t>Artiste_ID (référence à Artiste.ID) Titre_ID (référence à Titre.ID)</w:t>
+      </w:r>
+    </w:p>
+    <w:p>
+      <w:pPr>
+        <w:spacing w:before="180"/>
+        <w:ind w:firstLine="0"/>
+        <w:rPr>
+          <w:bCs/>
+          <w:color w:val="auto"/>
+        </w:rPr>
+      </w:pPr>
+    </w:p>
+    <w:p>
+      <w:pPr>
+        <w:pStyle w:val="Paragraphedeliste"/>
+        <w:numPr>
+          <w:ilvl w:val="0"/>
+          <w:numId w:val="1"/>
+        </w:numPr>
+        <w:spacing w:before="180"/>
+      </w:pPr>
+      <w:r>
+        <w:t>Est_Dans (</w:t>
+      </w:r>
+      <w:r>
+        <w:rPr>
+          <w:u w:val="single"/>
+        </w:rPr>
+        <w:t>Titre_ID, Playlist_ID</w:t>
+      </w:r>
+      <w:r>
+        <w:t>)</w:t>
+      </w:r>
+    </w:p>
+    <w:p>
+      <w:pPr>
+        <w:spacing w:before="180"/>
+        <w:ind w:firstLine="0"/>
+      </w:pPr>
+      <w:r>
+        <w:t xml:space="preserve"> </w:t>
+      </w:r>
+      <w:r>
+        <w:t>•</w:t>
+      </w:r>
+      <w:r>
+        <w:tab/>
+      </w:r>
+      <w:r>
+        <w:rPr>
+          <w:b/>
+          <w:color w:val="FF0000"/>
+        </w:rPr>
+        <w:t>Clé primaire</w:t>
+      </w:r>
+      <w:r>
+        <w:t xml:space="preserve"> : </w:t>
+      </w:r>
+      <w:r>
+        <w:t>Titre_ID</w:t>
+      </w:r>
+      <w:r>
+        <w:t>, Playlist_ID</w:t>
+      </w:r>
+    </w:p>
+    <w:p>
+      <w:pPr>
+        <w:spacing w:before="180"/>
+        <w:ind w:firstLine="0"/>
+      </w:pPr>
+      <w:r>
+        <w:t xml:space="preserve"> </w:t>
+      </w:r>
+      <w:r>
+        <w:t>•</w:t>
+      </w:r>
+      <w:r>
+        <w:t xml:space="preserve">       </w:t>
+      </w:r>
+      <w:r>
+        <w:rPr>
+          <w:b/>
+          <w:color w:val="00FF00"/>
+        </w:rPr>
+        <w:t>Clé étrangère </w:t>
+      </w:r>
+      <w:r>
+        <w:rPr>
+          <w:bCs/>
+          <w:color w:val="auto"/>
+        </w:rPr>
+        <w:t>:</w:t>
+      </w:r>
+      <w:r>
+        <w:rPr>
+          <w:bCs/>
+          <w:color w:val="auto"/>
+        </w:rPr>
+        <w:t xml:space="preserve"> Titre_ID</w:t>
+      </w:r>
+      <w:r>
+        <w:rPr>
+          <w:bCs/>
+          <w:color w:val="auto"/>
+        </w:rPr>
+        <w:t xml:space="preserve"> (référence à Titre.ID), Playlist_ID (référence à Playlist.ID</w:t>
+      </w:r>
+    </w:p>
+    <w:p>
+      <w:pPr>
+        <w:spacing w:before="180"/>
+        <w:ind w:left="960" w:firstLine="0"/>
+      </w:pPr>
     </w:p>
     <w:sectPr>
       <w:pgSz w:w="12240" w:h="15840"/>
@@ -2496,7 +3226,7 @@
 </file>
 
 <file path=word/endnotes.xml><?xml version="1.0" encoding="utf-8"?>
-<w:endnotes xmlns:wpc="http://schemas.microsoft.com/office/word/2010/wordprocessingCanvas" xmlns:cx="http://schemas.microsoft.com/office/drawing/2014/chartex" xmlns:cx1="http://schemas.microsoft.com/office/drawing/2015/9/8/chartex" xmlns:cx2="http://schemas.microsoft.com/office/drawing/2015/10/21/chartex" xmlns:cx3="http://schemas.microsoft.com/office/drawing/2016/5/9/chartex" xmlns:cx4="http://schemas.microsoft.com/office/drawing/2016/5/10/chartex" xmlns:cx5="http://schemas.microsoft.com/office/drawing/2016/5/11/chartex" xmlns:cx6="http://schemas.microsoft.com/office/drawing/2016/5/12/chartex" xmlns:cx7="http://schemas.microsoft.com/office/drawing/2016/5/13/chartex" xmlns:cx8="http://schemas.microsoft.com/office/drawing/2016/5/14/chartex" xmlns:mc="http://schemas.openxmlformats.org/markup-compatibility/2006" xmlns:aink="http://schemas.microsoft.com/office/drawing/2016/ink" xmlns:am3d="http://schemas.microsoft.com/office/drawing/2017/model3d" xmlns:o="urn:schemas-microsoft-com:office:office" xmlns:oel="http://schemas.microsoft.com/office/2019/extlst" xmlns:r="http://schemas.openxmlformats.org/officeDocument/2006/relationships" xmlns:m="http://schemas.openxmlformats.org/officeDocument/2006/math" xmlns:v="urn:schemas-microsoft-com:vml" xmlns:wp14="http://schemas.microsoft.com/office/word/2010/wordprocessingDrawing" xmlns:wp="http://schemas.openxmlformats.org/drawingml/2006/wordprocessingDrawing" xmlns:w10="urn:schemas-microsoft-com:office:word" xmlns:w="http://schemas.openxmlformats.org/wordprocessingml/2006/main" xmlns:w14="http://schemas.microsoft.com/office/word/2010/wordml" xmlns:w15="http://schemas.microsoft.com/office/word/2012/wordml" xmlns:w16cex="http://schemas.microsoft.com/office/word/2018/wordml/cex" xmlns:w16cid="http://schemas.microsoft.com/office/word/2016/wordml/cid" xmlns:w16="http://schemas.microsoft.com/office/word/2018/wordml" xmlns:w16sdtdh="http://schemas.microsoft.com/office/word/2020/wordml/sdtdatahash" xmlns:w16se="http://schemas.microsoft.com/office/word/2015/wordml/symex" xmlns:wpg="http://schemas.microsoft.com/office/word/2010/wordprocessingGroup" xmlns:wpi="http://schemas.microsoft.com/office/word/2010/wordprocessingInk" xmlns:wne="http://schemas.microsoft.com/office/word/2006/wordml" xmlns:wps="http://schemas.microsoft.com/office/word/2010/wordprocessingShape" mc:Ignorable="w14 w15 w16se w16cid w16 w16cex w16sdtdh wp14">
+<w:endnotes xmlns:wpc="http://schemas.microsoft.com/office/word/2010/wordprocessingCanvas" xmlns:cx="http://schemas.microsoft.com/office/drawing/2014/chartex" xmlns:cx1="http://schemas.microsoft.com/office/drawing/2015/9/8/chartex" xmlns:cx2="http://schemas.microsoft.com/office/drawing/2015/10/21/chartex" xmlns:cx3="http://schemas.microsoft.com/office/drawing/2016/5/9/chartex" xmlns:cx4="http://schemas.microsoft.com/office/drawing/2016/5/10/chartex" xmlns:cx5="http://schemas.microsoft.com/office/drawing/2016/5/11/chartex" xmlns:cx6="http://schemas.microsoft.com/office/drawing/2016/5/12/chartex" xmlns:cx7="http://schemas.microsoft.com/office/drawing/2016/5/13/chartex" xmlns:cx8="http://schemas.microsoft.com/office/drawing/2016/5/14/chartex" xmlns:mc="http://schemas.openxmlformats.org/markup-compatibility/2006" xmlns:aink="http://schemas.microsoft.com/office/drawing/2016/ink" xmlns:am3d="http://schemas.microsoft.com/office/drawing/2017/model3d" xmlns:o="urn:schemas-microsoft-com:office:office" xmlns:r="http://schemas.openxmlformats.org/officeDocument/2006/relationships" xmlns:m="http://schemas.openxmlformats.org/officeDocument/2006/math" xmlns:v="urn:schemas-microsoft-com:vml" xmlns:wp14="http://schemas.microsoft.com/office/word/2010/wordprocessingDrawing" xmlns:wp="http://schemas.openxmlformats.org/drawingml/2006/wordprocessingDrawing" xmlns:w10="urn:schemas-microsoft-com:office:word" xmlns:w="http://schemas.openxmlformats.org/wordprocessingml/2006/main" xmlns:w14="http://schemas.microsoft.com/office/word/2010/wordml" xmlns:w15="http://schemas.microsoft.com/office/word/2012/wordml" xmlns:w16cex="http://schemas.microsoft.com/office/word/2018/wordml/cex" xmlns:w16cid="http://schemas.microsoft.com/office/word/2016/wordml/cid" xmlns:w16="http://schemas.microsoft.com/office/word/2018/wordml" xmlns:w16sdtdh="http://schemas.microsoft.com/office/word/2020/wordml/sdtdatahash" xmlns:w16se="http://schemas.microsoft.com/office/word/2015/wordml/symex" xmlns:wpg="http://schemas.microsoft.com/office/word/2010/wordprocessingGroup" xmlns:wpi="http://schemas.microsoft.com/office/word/2010/wordprocessingInk" xmlns:wne="http://schemas.microsoft.com/office/word/2006/wordml" xmlns:wps="http://schemas.microsoft.com/office/word/2010/wordprocessingShape" mc:Ignorable="w14 w15 w16se w16cid w16 w16cex w16sdtdh wp14">
   <w:endnote w:type="separator" w:id="-1">
     <w:p>
       <w:pPr>
@@ -2521,7 +3251,7 @@
 </file>
 
 <file path=word/footnotes.xml><?xml version="1.0" encoding="utf-8"?>
-<w:footnotes xmlns:wpc="http://schemas.microsoft.com/office/word/2010/wordprocessingCanvas" xmlns:cx="http://schemas.microsoft.com/office/drawing/2014/chartex" xmlns:cx1="http://schemas.microsoft.com/office/drawing/2015/9/8/chartex" xmlns:cx2="http://schemas.microsoft.com/office/drawing/2015/10/21/chartex" xmlns:cx3="http://schemas.microsoft.com/office/drawing/2016/5/9/chartex" xmlns:cx4="http://schemas.microsoft.com/office/drawing/2016/5/10/chartex" xmlns:cx5="http://schemas.microsoft.com/office/drawing/2016/5/11/chartex" xmlns:cx6="http://schemas.microsoft.com/office/drawing/2016/5/12/chartex" xmlns:cx7="http://schemas.microsoft.com/office/drawing/2016/5/13/chartex" xmlns:cx8="http://schemas.microsoft.com/office/drawing/2016/5/14/chartex" xmlns:mc="http://schemas.openxmlformats.org/markup-compatibility/2006" xmlns:aink="http://schemas.microsoft.com/office/drawing/2016/ink" xmlns:am3d="http://schemas.microsoft.com/office/drawing/2017/model3d" xmlns:o="urn:schemas-microsoft-com:office:office" xmlns:oel="http://schemas.microsoft.com/office/2019/extlst" xmlns:r="http://schemas.openxmlformats.org/officeDocument/2006/relationships" xmlns:m="http://schemas.openxmlformats.org/officeDocument/2006/math" xmlns:v="urn:schemas-microsoft-com:vml" xmlns:wp14="http://schemas.microsoft.com/office/word/2010/wordprocessingDrawing" xmlns:wp="http://schemas.openxmlformats.org/drawingml/2006/wordprocessingDrawing" xmlns:w10="urn:schemas-microsoft-com:office:word" xmlns:w="http://schemas.openxmlformats.org/wordprocessingml/2006/main" xmlns:w14="http://schemas.microsoft.com/office/word/2010/wordml" xmlns:w15="http://schemas.microsoft.com/office/word/2012/wordml" xmlns:w16cex="http://schemas.microsoft.com/office/word/2018/wordml/cex" xmlns:w16cid="http://schemas.microsoft.com/office/word/2016/wordml/cid" xmlns:w16="http://schemas.microsoft.com/office/word/2018/wordml" xmlns:w16sdtdh="http://schemas.microsoft.com/office/word/2020/wordml/sdtdatahash" xmlns:w16se="http://schemas.microsoft.com/office/word/2015/wordml/symex" xmlns:wpg="http://schemas.microsoft.com/office/word/2010/wordprocessingGroup" xmlns:wpi="http://schemas.microsoft.com/office/word/2010/wordprocessingInk" xmlns:wne="http://schemas.microsoft.com/office/word/2006/wordml" xmlns:wps="http://schemas.microsoft.com/office/word/2010/wordprocessingShape" mc:Ignorable="w14 w15 w16se w16cid w16 w16cex w16sdtdh wp14">
+<w:footnotes xmlns:wpc="http://schemas.microsoft.com/office/word/2010/wordprocessingCanvas" xmlns:cx="http://schemas.microsoft.com/office/drawing/2014/chartex" xmlns:cx1="http://schemas.microsoft.com/office/drawing/2015/9/8/chartex" xmlns:cx2="http://schemas.microsoft.com/office/drawing/2015/10/21/chartex" xmlns:cx3="http://schemas.microsoft.com/office/drawing/2016/5/9/chartex" xmlns:cx4="http://schemas.microsoft.com/office/drawing/2016/5/10/chartex" xmlns:cx5="http://schemas.microsoft.com/office/drawing/2016/5/11/chartex" xmlns:cx6="http://schemas.microsoft.com/office/drawing/2016/5/12/chartex" xmlns:cx7="http://schemas.microsoft.com/office/drawing/2016/5/13/chartex" xmlns:cx8="http://schemas.microsoft.com/office/drawing/2016/5/14/chartex" xmlns:mc="http://schemas.openxmlformats.org/markup-compatibility/2006" xmlns:aink="http://schemas.microsoft.com/office/drawing/2016/ink" xmlns:am3d="http://schemas.microsoft.com/office/drawing/2017/model3d" xmlns:o="urn:schemas-microsoft-com:office:office" xmlns:r="http://schemas.openxmlformats.org/officeDocument/2006/relationships" xmlns:m="http://schemas.openxmlformats.org/officeDocument/2006/math" xmlns:v="urn:schemas-microsoft-com:vml" xmlns:wp14="http://schemas.microsoft.com/office/word/2010/wordprocessingDrawing" xmlns:wp="http://schemas.openxmlformats.org/drawingml/2006/wordprocessingDrawing" xmlns:w10="urn:schemas-microsoft-com:office:word" xmlns:w="http://schemas.openxmlformats.org/wordprocessingml/2006/main" xmlns:w14="http://schemas.microsoft.com/office/word/2010/wordml" xmlns:w15="http://schemas.microsoft.com/office/word/2012/wordml" xmlns:w16cex="http://schemas.microsoft.com/office/word/2018/wordml/cex" xmlns:w16cid="http://schemas.microsoft.com/office/word/2016/wordml/cid" xmlns:w16="http://schemas.microsoft.com/office/word/2018/wordml" xmlns:w16sdtdh="http://schemas.microsoft.com/office/word/2020/wordml/sdtdatahash" xmlns:w16se="http://schemas.microsoft.com/office/word/2015/wordml/symex" xmlns:wpg="http://schemas.microsoft.com/office/word/2010/wordprocessingGroup" xmlns:wpi="http://schemas.microsoft.com/office/word/2010/wordprocessingInk" xmlns:wne="http://schemas.microsoft.com/office/word/2006/wordml" xmlns:wps="http://schemas.microsoft.com/office/word/2010/wordprocessingShape" mc:Ignorable="w14 w15 w16se w16cid w16 w16cex w16sdtdh wp14">
   <w:footnote w:type="separator" w:id="-1">
     <w:p>
       <w:pPr>
@@ -2546,8 +3276,121 @@
 </file>
 
 <file path=word/numbering.xml><?xml version="1.0" encoding="utf-8"?>
-<w:numbering xmlns:wpc="http://schemas.microsoft.com/office/word/2010/wordprocessingCanvas" xmlns:cx="http://schemas.microsoft.com/office/drawing/2014/chartex" xmlns:cx1="http://schemas.microsoft.com/office/drawing/2015/9/8/chartex" xmlns:cx2="http://schemas.microsoft.com/office/drawing/2015/10/21/chartex" xmlns:cx3="http://schemas.microsoft.com/office/drawing/2016/5/9/chartex" xmlns:cx4="http://schemas.microsoft.com/office/drawing/2016/5/10/chartex" xmlns:cx5="http://schemas.microsoft.com/office/drawing/2016/5/11/chartex" xmlns:cx6="http://schemas.microsoft.com/office/drawing/2016/5/12/chartex" xmlns:cx7="http://schemas.microsoft.com/office/drawing/2016/5/13/chartex" xmlns:cx8="http://schemas.microsoft.com/office/drawing/2016/5/14/chartex" xmlns:mc="http://schemas.openxmlformats.org/markup-compatibility/2006" xmlns:aink="http://schemas.microsoft.com/office/drawing/2016/ink" xmlns:am3d="http://schemas.microsoft.com/office/drawing/2017/model3d" xmlns:o="urn:schemas-microsoft-com:office:office" xmlns:oel="http://schemas.microsoft.com/office/2019/extlst" xmlns:r="http://schemas.openxmlformats.org/officeDocument/2006/relationships" xmlns:m="http://schemas.openxmlformats.org/officeDocument/2006/math" xmlns:v="urn:schemas-microsoft-com:vml" xmlns:wp14="http://schemas.microsoft.com/office/word/2010/wordprocessingDrawing" xmlns:wp="http://schemas.openxmlformats.org/drawingml/2006/wordprocessingDrawing" xmlns:w10="urn:schemas-microsoft-com:office:word" xmlns:w="http://schemas.openxmlformats.org/wordprocessingml/2006/main" xmlns:w14="http://schemas.microsoft.com/office/word/2010/wordml" xmlns:w15="http://schemas.microsoft.com/office/word/2012/wordml" xmlns:w16cex="http://schemas.microsoft.com/office/word/2018/wordml/cex" xmlns:w16cid="http://schemas.microsoft.com/office/word/2016/wordml/cid" xmlns:w16="http://schemas.microsoft.com/office/word/2018/wordml" xmlns:w16sdtdh="http://schemas.microsoft.com/office/word/2020/wordml/sdtdatahash" xmlns:w16se="http://schemas.microsoft.com/office/word/2015/wordml/symex" xmlns:wpg="http://schemas.microsoft.com/office/word/2010/wordprocessingGroup" xmlns:wpi="http://schemas.microsoft.com/office/word/2010/wordprocessingInk" xmlns:wne="http://schemas.microsoft.com/office/word/2006/wordml" xmlns:wps="http://schemas.microsoft.com/office/word/2010/wordprocessingShape" mc:Ignorable="w14 w15 w16se w16cid w16 w16cex w16sdtdh wp14">
+<w:numbering xmlns:wpc="http://schemas.microsoft.com/office/word/2010/wordprocessingCanvas" xmlns:cx="http://schemas.microsoft.com/office/drawing/2014/chartex" xmlns:cx1="http://schemas.microsoft.com/office/drawing/2015/9/8/chartex" xmlns:cx2="http://schemas.microsoft.com/office/drawing/2015/10/21/chartex" xmlns:cx3="http://schemas.microsoft.com/office/drawing/2016/5/9/chartex" xmlns:cx4="http://schemas.microsoft.com/office/drawing/2016/5/10/chartex" xmlns:cx5="http://schemas.microsoft.com/office/drawing/2016/5/11/chartex" xmlns:cx6="http://schemas.microsoft.com/office/drawing/2016/5/12/chartex" xmlns:cx7="http://schemas.microsoft.com/office/drawing/2016/5/13/chartex" xmlns:cx8="http://schemas.microsoft.com/office/drawing/2016/5/14/chartex" xmlns:mc="http://schemas.openxmlformats.org/markup-compatibility/2006" xmlns:aink="http://schemas.microsoft.com/office/drawing/2016/ink" xmlns:am3d="http://schemas.microsoft.com/office/drawing/2017/model3d" xmlns:o="urn:schemas-microsoft-com:office:office" xmlns:r="http://schemas.openxmlformats.org/officeDocument/2006/relationships" xmlns:m="http://schemas.openxmlformats.org/officeDocument/2006/math" xmlns:v="urn:schemas-microsoft-com:vml" xmlns:wp14="http://schemas.microsoft.com/office/word/2010/wordprocessingDrawing" xmlns:wp="http://schemas.openxmlformats.org/drawingml/2006/wordprocessingDrawing" xmlns:w10="urn:schemas-microsoft-com:office:word" xmlns:w="http://schemas.openxmlformats.org/wordprocessingml/2006/main" xmlns:w14="http://schemas.microsoft.com/office/word/2010/wordml" xmlns:w15="http://schemas.microsoft.com/office/word/2012/wordml" xmlns:w16cex="http://schemas.microsoft.com/office/word/2018/wordml/cex" xmlns:w16cid="http://schemas.microsoft.com/office/word/2016/wordml/cid" xmlns:w16="http://schemas.microsoft.com/office/word/2018/wordml" xmlns:w16sdtdh="http://schemas.microsoft.com/office/word/2020/wordml/sdtdatahash" xmlns:w16se="http://schemas.microsoft.com/office/word/2015/wordml/symex" xmlns:wpg="http://schemas.microsoft.com/office/word/2010/wordprocessingGroup" xmlns:wpi="http://schemas.microsoft.com/office/word/2010/wordprocessingInk" xmlns:wne="http://schemas.microsoft.com/office/word/2006/wordml" xmlns:wps="http://schemas.microsoft.com/office/word/2010/wordprocessingShape" mc:Ignorable="w14 w15 w16se w16cid w16 w16cex w16sdtdh wp14">
   <w:abstractNum w:abstractNumId="0" w15:restartNumberingAfterBreak="0">
+    <w:nsid w:val="22B0015B"/>
+    <w:multiLevelType w:val="hybridMultilevel"/>
+    <w:tmpl w:val="8258E15E"/>
+    <w:lvl w:ilvl="0" w:tplc="7C403DCE">
+      <w:start w:val="12"/>
+      <w:numFmt w:val="bullet"/>
+      <w:lvlText w:val="•"/>
+      <w:lvlJc w:val="left"/>
+      <w:pPr>
+        <w:ind w:left="1320" w:hanging="360"/>
+      </w:pPr>
+      <w:rPr>
+        <w:rFonts w:ascii="Arial" w:eastAsia="Arial" w:hAnsi="Arial" w:cs="Arial" w:hint="default"/>
+      </w:rPr>
+    </w:lvl>
+    <w:lvl w:ilvl="1" w:tplc="040C0003" w:tentative="1">
+      <w:start w:val="1"/>
+      <w:numFmt w:val="bullet"/>
+      <w:lvlText w:val="o"/>
+      <w:lvlJc w:val="left"/>
+      <w:pPr>
+        <w:ind w:left="2040" w:hanging="360"/>
+      </w:pPr>
+      <w:rPr>
+        <w:rFonts w:ascii="Courier New" w:hAnsi="Courier New" w:cs="Courier New" w:hint="default"/>
+      </w:rPr>
+    </w:lvl>
+    <w:lvl w:ilvl="2" w:tplc="040C0005" w:tentative="1">
+      <w:start w:val="1"/>
+      <w:numFmt w:val="bullet"/>
+      <w:lvlText w:val=""/>
+      <w:lvlJc w:val="left"/>
+      <w:pPr>
+        <w:ind w:left="2760" w:hanging="360"/>
+      </w:pPr>
+      <w:rPr>
+        <w:rFonts w:ascii="Wingdings" w:hAnsi="Wingdings" w:hint="default"/>
+      </w:rPr>
+    </w:lvl>
+    <w:lvl w:ilvl="3" w:tplc="040C0001" w:tentative="1">
+      <w:start w:val="1"/>
+      <w:numFmt w:val="bullet"/>
+      <w:lvlText w:val=""/>
+      <w:lvlJc w:val="left"/>
+      <w:pPr>
+        <w:ind w:left="3480" w:hanging="360"/>
+      </w:pPr>
+      <w:rPr>
+        <w:rFonts w:ascii="Symbol" w:hAnsi="Symbol" w:hint="default"/>
+      </w:rPr>
+    </w:lvl>
+    <w:lvl w:ilvl="4" w:tplc="040C0003" w:tentative="1">
+      <w:start w:val="1"/>
+      <w:numFmt w:val="bullet"/>
+      <w:lvlText w:val="o"/>
+      <w:lvlJc w:val="left"/>
+      <w:pPr>
+        <w:ind w:left="4200" w:hanging="360"/>
+      </w:pPr>
+      <w:rPr>
+        <w:rFonts w:ascii="Courier New" w:hAnsi="Courier New" w:cs="Courier New" w:hint="default"/>
+      </w:rPr>
+    </w:lvl>
+    <w:lvl w:ilvl="5" w:tplc="040C0005" w:tentative="1">
+      <w:start w:val="1"/>
+      <w:numFmt w:val="bullet"/>
+      <w:lvlText w:val=""/>
+      <w:lvlJc w:val="left"/>
+      <w:pPr>
+        <w:ind w:left="4920" w:hanging="360"/>
+      </w:pPr>
+      <w:rPr>
+        <w:rFonts w:ascii="Wingdings" w:hAnsi="Wingdings" w:hint="default"/>
+      </w:rPr>
+    </w:lvl>
+    <w:lvl w:ilvl="6" w:tplc="040C0001" w:tentative="1">
+      <w:start w:val="1"/>
+      <w:numFmt w:val="bullet"/>
+      <w:lvlText w:val=""/>
+      <w:lvlJc w:val="left"/>
+      <w:pPr>
+        <w:ind w:left="5640" w:hanging="360"/>
+      </w:pPr>
+      <w:rPr>
+        <w:rFonts w:ascii="Symbol" w:hAnsi="Symbol" w:hint="default"/>
+      </w:rPr>
+    </w:lvl>
+    <w:lvl w:ilvl="7" w:tplc="040C0003" w:tentative="1">
+      <w:start w:val="1"/>
+      <w:numFmt w:val="bullet"/>
+      <w:lvlText w:val="o"/>
+      <w:lvlJc w:val="left"/>
+      <w:pPr>
+        <w:ind w:left="6360" w:hanging="360"/>
+      </w:pPr>
+      <w:rPr>
+        <w:rFonts w:ascii="Courier New" w:hAnsi="Courier New" w:cs="Courier New" w:hint="default"/>
+      </w:rPr>
+    </w:lvl>
+    <w:lvl w:ilvl="8" w:tplc="040C0005" w:tentative="1">
+      <w:start w:val="1"/>
+      <w:numFmt w:val="bullet"/>
+      <w:lvlText w:val=""/>
+      <w:lvlJc w:val="left"/>
+      <w:pPr>
+        <w:ind w:left="7080" w:hanging="360"/>
+      </w:pPr>
+      <w:rPr>
+        <w:rFonts w:ascii="Wingdings" w:hAnsi="Wingdings" w:hint="default"/>
+      </w:rPr>
+    </w:lvl>
+  </w:abstractNum>
+  <w:abstractNum w:abstractNumId="1" w15:restartNumberingAfterBreak="0">
     <w:nsid w:val="449B235B"/>
     <w:multiLevelType w:val="hybridMultilevel"/>
     <w:tmpl w:val="2908984A"/>
@@ -2636,8 +3479,103 @@
       </w:pPr>
     </w:lvl>
   </w:abstractNum>
-  <w:num w:numId="1" w16cid:durableId="1315330863">
+  <w:abstractNum w:abstractNumId="2" w15:restartNumberingAfterBreak="0">
+    <w:nsid w:val="480E0F42"/>
+    <w:multiLevelType w:val="hybridMultilevel"/>
+    <w:tmpl w:val="A1A23074"/>
+    <w:lvl w:ilvl="0" w:tplc="394A1C78">
+      <w:start w:val="1"/>
+      <w:numFmt w:val="decimal"/>
+      <w:lvlText w:val="%1."/>
+      <w:lvlJc w:val="left"/>
+      <w:pPr>
+        <w:ind w:left="820" w:hanging="360"/>
+      </w:pPr>
+      <w:rPr>
+        <w:rFonts w:hint="default"/>
+      </w:rPr>
+    </w:lvl>
+    <w:lvl w:ilvl="1" w:tplc="040C0019" w:tentative="1">
+      <w:start w:val="1"/>
+      <w:numFmt w:val="lowerLetter"/>
+      <w:lvlText w:val="%2."/>
+      <w:lvlJc w:val="left"/>
+      <w:pPr>
+        <w:ind w:left="1540" w:hanging="360"/>
+      </w:pPr>
+    </w:lvl>
+    <w:lvl w:ilvl="2" w:tplc="040C001B" w:tentative="1">
+      <w:start w:val="1"/>
+      <w:numFmt w:val="lowerRoman"/>
+      <w:lvlText w:val="%3."/>
+      <w:lvlJc w:val="right"/>
+      <w:pPr>
+        <w:ind w:left="2260" w:hanging="180"/>
+      </w:pPr>
+    </w:lvl>
+    <w:lvl w:ilvl="3" w:tplc="040C000F" w:tentative="1">
+      <w:start w:val="1"/>
+      <w:numFmt w:val="decimal"/>
+      <w:lvlText w:val="%4."/>
+      <w:lvlJc w:val="left"/>
+      <w:pPr>
+        <w:ind w:left="2980" w:hanging="360"/>
+      </w:pPr>
+    </w:lvl>
+    <w:lvl w:ilvl="4" w:tplc="040C0019" w:tentative="1">
+      <w:start w:val="1"/>
+      <w:numFmt w:val="lowerLetter"/>
+      <w:lvlText w:val="%5."/>
+      <w:lvlJc w:val="left"/>
+      <w:pPr>
+        <w:ind w:left="3700" w:hanging="360"/>
+      </w:pPr>
+    </w:lvl>
+    <w:lvl w:ilvl="5" w:tplc="040C001B" w:tentative="1">
+      <w:start w:val="1"/>
+      <w:numFmt w:val="lowerRoman"/>
+      <w:lvlText w:val="%6."/>
+      <w:lvlJc w:val="right"/>
+      <w:pPr>
+        <w:ind w:left="4420" w:hanging="180"/>
+      </w:pPr>
+    </w:lvl>
+    <w:lvl w:ilvl="6" w:tplc="040C000F" w:tentative="1">
+      <w:start w:val="1"/>
+      <w:numFmt w:val="decimal"/>
+      <w:lvlText w:val="%7."/>
+      <w:lvlJc w:val="left"/>
+      <w:pPr>
+        <w:ind w:left="5140" w:hanging="360"/>
+      </w:pPr>
+    </w:lvl>
+    <w:lvl w:ilvl="7" w:tplc="040C0019" w:tentative="1">
+      <w:start w:val="1"/>
+      <w:numFmt w:val="lowerLetter"/>
+      <w:lvlText w:val="%8."/>
+      <w:lvlJc w:val="left"/>
+      <w:pPr>
+        <w:ind w:left="5860" w:hanging="360"/>
+      </w:pPr>
+    </w:lvl>
+    <w:lvl w:ilvl="8" w:tplc="040C001B" w:tentative="1">
+      <w:start w:val="1"/>
+      <w:numFmt w:val="lowerRoman"/>
+      <w:lvlText w:val="%9."/>
+      <w:lvlJc w:val="right"/>
+      <w:pPr>
+        <w:ind w:left="6580" w:hanging="180"/>
+      </w:pPr>
+    </w:lvl>
+  </w:abstractNum>
+  <w:num w:numId="1">
+    <w:abstractNumId w:val="1"/>
+  </w:num>
+  <w:num w:numId="2">
     <w:abstractNumId w:val="0"/>
+  </w:num>
+  <w:num w:numId="3">
+    <w:abstractNumId w:val="2"/>
   </w:num>
 </w:numbering>
 </file>

</xml_diff>

<commit_message>
update après entretien 1
</commit_message>
<xml_diff>
--- a/SQL projet.docx
+++ b/SQL projet.docx
@@ -142,7 +142,10 @@
         <w:t xml:space="preserve"> et un label</w:t>
       </w:r>
       <w:r>
-        <w:t>.</w:t>
+        <w:t xml:space="preserve">. Ils possèdent des informations telle que </w:t>
+      </w:r>
+      <w:r>
+        <w:t>la date de sortie et le genre.</w:t>
       </w:r>
     </w:p>
     <w:p>
@@ -166,7 +169,10 @@
         <w:t xml:space="preserve"> </w:t>
       </w:r>
       <w:r>
-        <w:t>artiste. Ils possèdent des informations telles que la durée, la date de sortie et le genre.</w:t>
+        <w:t>artiste. Ils possèdent des informations telles que la durée</w:t>
+      </w:r>
+      <w:r>
+        <w:t>.</w:t>
       </w:r>
     </w:p>
     <w:p>
@@ -335,7 +341,6 @@
           <w:b/>
           <w:u w:val="single"/>
         </w:rPr>
-        <w:lastRenderedPageBreak/>
         <w:t>Modélisation (Schéma Entité/Association)</w:t>
       </w:r>
     </w:p>
@@ -470,7 +475,19 @@
         <w:ind w:left="1160"/>
       </w:pPr>
       <w:r>
-        <w:t>4. Titre appartient à un ou plusieurs Genres : Relation entre Titre et Genre</w:t>
+        <w:t xml:space="preserve">4. </w:t>
+      </w:r>
+      <w:r>
+        <w:t>Album</w:t>
+      </w:r>
+      <w:r>
+        <w:t xml:space="preserve"> appartient à un ou plusieurs Genres : Relation entre </w:t>
+      </w:r>
+      <w:r>
+        <w:t>Album</w:t>
+      </w:r>
+      <w:r>
+        <w:t xml:space="preserve"> et Genre</w:t>
       </w:r>
       <w:r>
         <w:t xml:space="preserve"> via l’association </w:t>
@@ -673,7 +690,6 @@
           <w:b/>
           <w:u w:val="single"/>
         </w:rPr>
-        <w:lastRenderedPageBreak/>
         <w:t>Contraintes d’intégrité</w:t>
       </w:r>
     </w:p>
@@ -703,7 +719,13 @@
         <w:t xml:space="preserve"> </w:t>
       </w:r>
       <w:r>
-        <w:t>Un titre ne peut pas appartenir à plus de trois genres musicaux.</w:t>
+        <w:t xml:space="preserve">Un </w:t>
+      </w:r>
+      <w:r>
+        <w:t>album</w:t>
+      </w:r>
+      <w:r>
+        <w:t xml:space="preserve"> ne peut pas appartenir à plus de trois genres musicaux.</w:t>
       </w:r>
     </w:p>
     <w:p>
@@ -849,117 +871,225 @@
         <w:t>12. Chaque identifiants doit être différents des uns des autres.</w:t>
       </w:r>
     </w:p>
+    <w:p>
+      <w:pPr>
+        <w:ind w:left="0" w:firstLine="720"/>
+      </w:pPr>
+      <w:r>
+        <w:t>13.</w:t>
+      </w:r>
+      <w:r>
+        <w:t xml:space="preserve"> </w:t>
+      </w:r>
+      <w:r>
+        <w:t>La date de sortie d’un album ne peut pas être ultérieure à la date actuelle</w:t>
+      </w:r>
+      <w:r>
+        <w:t>.</w:t>
+      </w:r>
+    </w:p>
+    <w:p>
+      <w:pPr>
+        <w:ind w:left="0" w:firstLine="720"/>
+      </w:pPr>
+      <w:r>
+        <w:t>14.</w:t>
+      </w:r>
+      <w:r>
+        <w:t xml:space="preserve"> </w:t>
+      </w:r>
+      <w:r>
+        <w:t xml:space="preserve">Un artiste ne peut avoir qu’un seul album publié par </w:t>
+      </w:r>
+      <w:r>
+        <w:t>mois.</w:t>
+      </w:r>
+    </w:p>
+    <w:p>
+      <w:pPr>
+        <w:ind w:left="0" w:firstLine="720"/>
+      </w:pPr>
+      <w:r>
+        <w:t>15.</w:t>
+      </w:r>
+      <w:r>
+        <w:t xml:space="preserve"> </w:t>
+      </w:r>
+      <w:r>
+        <w:t>Un utilisateur ne peut créer plus de 100 playlists publiques</w:t>
+      </w:r>
+    </w:p>
+    <w:p>
+      <w:pPr>
+        <w:rPr>
+          <w:color w:val="FF0000"/>
+        </w:rPr>
+      </w:pPr>
+    </w:p>
+    <w:p>
+      <w:r>
+        <w:rPr>
+          <w:b/>
+          <w:u w:val="single"/>
+        </w:rPr>
+        <w:t>Droits et Vues</w:t>
+      </w:r>
+      <w:r>
+        <w:t xml:space="preserve"> – Confidentialité des données</w:t>
+      </w:r>
+    </w:p>
+    <w:p>
+      <w:r>
+        <w:tab/>
+      </w:r>
+    </w:p>
+    <w:p>
+      <w:r>
+        <w:tab/>
+      </w:r>
+      <w:r>
+        <w:t>1. Utilisateurs</w:t>
+      </w:r>
+    </w:p>
     <w:p/>
     <w:p>
       <w:r>
-        <w:rPr>
-          <w:b/>
-          <w:u w:val="single"/>
-        </w:rPr>
-        <w:t>Droits et Vues</w:t>
-      </w:r>
-      <w:r>
-        <w:t xml:space="preserve"> – Confidentialité des données</w:t>
-      </w:r>
-    </w:p>
-    <w:p>
-      <w:r>
-        <w:tab/>
-      </w:r>
-    </w:p>
-    <w:p>
-      <w:r>
-        <w:tab/>
-        <w:t>1.</w:t>
-      </w:r>
-      <w:r>
-        <w:t xml:space="preserve"> </w:t>
-      </w:r>
+        <w:t>Les utilisateurs peuvent consulter et gérer leurs informations personnelles, modifier leurs paramètres de compte, ainsi que gérer leur abonnement (mais ne peuvent pas le supprimer). Ils ont accès en lecture seule à leur historique d’écoute et peuvent créer, modifier, ou supprimer leurs playlists personnelles. Concernant les notations et commentaires, ils peuvent ajouter, modifier, et supprimer leurs propres notes et commentaires sur les titres, albums, artistes et playlists qu’ils écoutent. Cependant, ils n’ont aucun droit d’ajout ou de modification sur le contenu musical lui-même.</w:t>
+      </w:r>
+    </w:p>
+    <w:p/>
+    <w:p>
+      <w:r>
+        <w:t>2. Artistes</w:t>
+      </w:r>
+    </w:p>
+    <w:p/>
+    <w:p>
+      <w:r>
+        <w:t>Les artistes peuvent consulter, mais ne peuvent pas ajouter, modifier ou supprimer des informations sur leurs propres albums et titres publiés sur la plateforme. Ils ont accès aux statistiques de streaming et aux retours des utilisateurs (notes et commentaires) en lecture seule, mais ne peuvent ni les modifier ni les supprimer. Ils n’ont aucun droit d’ajout ou de modification sur le contenu de la plateforme en dehors de leurs propres informations biographiques.</w:t>
+      </w:r>
+    </w:p>
+    <w:p/>
+    <w:p>
+      <w:r>
+        <w:t>3. Labels</w:t>
+      </w:r>
+    </w:p>
+    <w:p/>
+    <w:p>
+      <w:pPr>
+        <w:ind w:firstLine="0"/>
+      </w:pPr>
+      <w:r>
+        <w:t xml:space="preserve">Les labels ont accès aux informations des artistes sous contrat, aux albums produits et aux statistiques de performance de ces albums. Ils peuvent consulter les données de vente et de streaming, </w:t>
+      </w:r>
+      <w:r>
+        <w:t>ils gérent eux même les informations liées à leurs artistes sous contrat</w:t>
+      </w:r>
+      <w:r>
+        <w:t xml:space="preserve">. </w:t>
+      </w:r>
+      <w:r>
+        <w:t xml:space="preserve">Ils </w:t>
+      </w:r>
+      <w:r>
+        <w:t xml:space="preserve">peuvent </w:t>
+      </w:r>
+      <w:r>
+        <w:t>ajout</w:t>
+      </w:r>
+      <w:r>
+        <w:t>er</w:t>
+      </w:r>
+      <w:r>
+        <w:t>, modifie</w:t>
+      </w:r>
+      <w:r>
+        <w:t>r</w:t>
+      </w:r>
+      <w:r>
+        <w:t xml:space="preserve"> et supprime</w:t>
+      </w:r>
+      <w:r>
+        <w:t>r</w:t>
+      </w:r>
+      <w:r>
+        <w:t xml:space="preserve"> </w:t>
+      </w:r>
+      <w:r>
+        <w:t>ces informations quand ils en ont besoin.</w:t>
+      </w:r>
+    </w:p>
+    <w:p/>
+    <w:p>
+      <w:r>
+        <w:t>4. Administrateurs</w:t>
+      </w:r>
+    </w:p>
+    <w:p/>
+    <w:p>
+      <w:pPr>
+        <w:ind w:firstLine="0"/>
+      </w:pPr>
+      <w:r>
+        <w:t>Les administrateurs disposent d’un accès complet, leur permettant de consulter, ajouter, modifier et supprimer toutes les données de la plateforme, y compris les informations des utilisateurs, artistes, albums, titres, labels, abonnements, et playlists. Ils ont le pouvoir de gérer et de maintenir la plateforme dans son intégralité, ce qui inclut la création de nouveaux comptes, la suppression de contenu inapproprié, et la modification des informations pour assurer la conformité et la sécurité des données.</w:t>
+      </w:r>
+    </w:p>
+    <w:p/>
+    <w:p>
+      <w:r>
+        <w:t>5. Éditeurs de contenu</w:t>
+      </w:r>
+    </w:p>
+    <w:p/>
+    <w:p>
+      <w:pPr>
+        <w:ind w:firstLine="0"/>
+      </w:pPr>
+      <w:r>
+        <w:t>Les éditeurs de contenu peuvent ajouter, modifier, et supprimer des éléments du catalogue musical, incluant les titres, albums, artistes, labels, et genres musicaux. Ils sont également responsables de la vérification et de la modération des informations, assurant ainsi leur qualité et pertinence. Cependant, ils n’ont pas accès aux données personnelles des utilisateurs, aux statistiques de streaming, ni aux informations de gestion des abonnements. Leur rôle se limite à la gestion du contenu musical et des genres, sans droit de modification sur les interactions des utilisateurs (notations, commentaires, etc.).</w:t>
+      </w:r>
+    </w:p>
+    <w:p/>
+    <w:p>
+      <w:pPr>
+        <w:jc w:val="center"/>
+        <w:rPr>
+          <w:color w:val="FF0000"/>
+        </w:rPr>
+      </w:pPr>
+      <w:r>
+        <w:rPr>
+          <w:color w:val="FF0000"/>
+        </w:rPr>
+        <w:t>Super Classe :</w:t>
+      </w:r>
+    </w:p>
+    <w:p>
+      <w:pPr>
+        <w:ind w:left="720" w:firstLine="0"/>
+      </w:pPr>
       <w:r>
         <w:rPr>
           <w:b/>
           <w:bCs/>
         </w:rPr>
-        <w:t>Utilisateurs</w:t>
-      </w:r>
-      <w:r>
-        <w:t xml:space="preserve"> : Peuvent consulter leurs informations personnelles, historique d’écoute, playlists, notations, et commentaires. Ils peuvent aussi gérer leurs abonnements.</w:t>
-      </w:r>
-    </w:p>
-    <w:p>
-      <w:r>
-        <w:tab/>
-        <w:t>2.</w:t>
-      </w:r>
-      <w:r>
-        <w:t xml:space="preserve"> </w:t>
-      </w:r>
-      <w:r>
-        <w:rPr>
-          <w:b/>
-          <w:bCs/>
-        </w:rPr>
-        <w:t>Artistes</w:t>
-      </w:r>
-      <w:r>
-        <w:t xml:space="preserve"> : Peuvent consulter les informations sur leurs albums, les statistiques de streaming, les notes et les commentaires.</w:t>
-      </w:r>
-    </w:p>
-    <w:p>
-      <w:r>
-        <w:tab/>
-        <w:t>3.</w:t>
-      </w:r>
-      <w:r>
-        <w:t xml:space="preserve"> </w:t>
-      </w:r>
-      <w:r>
-        <w:rPr>
-          <w:b/>
-          <w:bCs/>
-        </w:rPr>
-        <w:t>Labels</w:t>
-      </w:r>
-      <w:r>
-        <w:t xml:space="preserve"> : Ont accès aux informations relatives aux artistes sous contrat, albums produits, et statistiques de vente et de streaming des albums qu’ils produisent.</w:t>
-      </w:r>
-    </w:p>
-    <w:p>
-      <w:r>
-        <w:tab/>
-        <w:t>4.</w:t>
-      </w:r>
-      <w:r>
-        <w:t xml:space="preserve"> </w:t>
-      </w:r>
-      <w:r>
-        <w:rPr>
-          <w:b/>
-          <w:bCs/>
-        </w:rPr>
-        <w:t>Administrateurs</w:t>
-      </w:r>
-      <w:r>
-        <w:t xml:space="preserve"> : Ont accès à toutes les données, y compris celles des utilisateurs, artistes, albums, titres, labels, abonnements et playlists.</w:t>
-      </w:r>
-    </w:p>
-    <w:p>
-      <w:r>
-        <w:tab/>
-        <w:t>5.</w:t>
-      </w:r>
-      <w:r>
-        <w:t xml:space="preserve"> </w:t>
-      </w:r>
-      <w:r>
-        <w:rPr>
-          <w:b/>
-          <w:bCs/>
-        </w:rPr>
-        <w:t xml:space="preserve">Éditeurs de contenu </w:t>
-      </w:r>
-      <w:r>
-        <w:t>: Peuvent ajouter et modifier des titres, albums, artistes et labels. Ils gèrent aussi les genres musicaux.</w:t>
+        <w:t>Super_Media</w:t>
+      </w:r>
+      <w:r>
+        <w:t> :</w:t>
+      </w:r>
+      <w:r>
+        <w:t xml:space="preserve"> Cette vue</w:t>
+      </w:r>
+      <w:r>
+        <w:t xml:space="preserve"> permet </w:t>
+      </w:r>
+      <w:r>
+        <w:t>de regrouper</w:t>
+      </w:r>
+      <w:r>
+        <w:t xml:space="preserve"> les informations sur les différentes entités de médias, comme les titres, playlists, albums, et artistes. Elle rassemble des détails sur chaque élément (par exemple, titre, type de média, artiste associé, album, et label), ce qui facilite l’analyse des interactions des utilisateurs avec chaque type de contenu.</w:t>
       </w:r>
     </w:p>
     <w:p/>
@@ -969,7 +1099,6 @@
         <w:t>Voici des exemples de requêtes complexes que la base de données doit permettre de réaliser :</w:t>
       </w:r>
     </w:p>
-    <w:p/>
     <w:p>
       <w:r>
         <w:tab/>
@@ -1131,79 +1260,79 @@
     </w:p>
     <w:p>
       <w:r>
+        <w:tab/>
+        <w:t>1</w:t>
+      </w:r>
+      <w:r>
+        <w:t>2</w:t>
+      </w:r>
+      <w:r>
+        <w:t>.</w:t>
+      </w:r>
+      <w:r>
+        <w:t xml:space="preserve"> </w:t>
+      </w:r>
+      <w:r>
+        <w:t>Quels sont les titres les plus commentés</w:t>
+      </w:r>
+      <w:r>
+        <w:t xml:space="preserve"> </w:t>
+      </w:r>
+      <w:r>
+        <w:t>?</w:t>
+      </w:r>
+    </w:p>
+    <w:p>
+      <w:r>
+        <w:tab/>
+        <w:t>1</w:t>
+      </w:r>
+      <w:r>
+        <w:t>3</w:t>
+      </w:r>
+      <w:r>
+        <w:t>.</w:t>
+      </w:r>
+      <w:r>
+        <w:t xml:space="preserve"> </w:t>
+      </w:r>
+      <w:r>
+        <w:t xml:space="preserve">Trouver les utilisateurs qui ont écouté plus de </w:t>
+      </w:r>
+      <w:r>
+        <w:t>50</w:t>
+      </w:r>
+      <w:r>
+        <w:t xml:space="preserve"> titres de </w:t>
+      </w:r>
+      <w:r>
+        <w:t>rap</w:t>
+      </w:r>
+      <w:r>
+        <w:t xml:space="preserve"> cette année.</w:t>
+      </w:r>
+    </w:p>
+    <w:p>
+      <w:r>
+        <w:tab/>
+        <w:t>1</w:t>
+      </w:r>
+      <w:r>
+        <w:t>4</w:t>
+      </w:r>
+      <w:r>
+        <w:t>.</w:t>
+      </w:r>
+      <w:r>
+        <w:t xml:space="preserve"> </w:t>
+      </w:r>
+      <w:r>
+        <w:t>Quels sont les albums qui n’ont pas encore été notés par un utilisateur ?</w:t>
+      </w:r>
+    </w:p>
+    <w:p>
+      <w:r>
         <w:lastRenderedPageBreak/>
-        <w:tab/>
-        <w:t>1</w:t>
-      </w:r>
-      <w:r>
-        <w:t>2</w:t>
-      </w:r>
-      <w:r>
-        <w:t>.</w:t>
-      </w:r>
-      <w:r>
-        <w:t xml:space="preserve"> </w:t>
-      </w:r>
-      <w:r>
-        <w:t>Quels sont les titres les plus commentés</w:t>
-      </w:r>
-      <w:r>
-        <w:t xml:space="preserve"> </w:t>
-      </w:r>
-      <w:r>
-        <w:t>?</w:t>
-      </w:r>
-    </w:p>
-    <w:p>
-      <w:r>
-        <w:tab/>
-        <w:t>1</w:t>
-      </w:r>
-      <w:r>
-        <w:t>3</w:t>
-      </w:r>
-      <w:r>
-        <w:t>.</w:t>
-      </w:r>
-      <w:r>
-        <w:t xml:space="preserve"> </w:t>
-      </w:r>
-      <w:r>
-        <w:t xml:space="preserve">Trouver les utilisateurs qui ont écouté plus de </w:t>
-      </w:r>
-      <w:r>
-        <w:t>50</w:t>
-      </w:r>
-      <w:r>
-        <w:t xml:space="preserve"> titres de </w:t>
-      </w:r>
-      <w:r>
-        <w:t>rap</w:t>
-      </w:r>
-      <w:r>
-        <w:t xml:space="preserve"> cette année.</w:t>
-      </w:r>
-    </w:p>
-    <w:p>
-      <w:r>
-        <w:tab/>
-        <w:t>1</w:t>
-      </w:r>
-      <w:r>
-        <w:t>4</w:t>
-      </w:r>
-      <w:r>
-        <w:t>.</w:t>
-      </w:r>
-      <w:r>
-        <w:t xml:space="preserve"> </w:t>
-      </w:r>
-      <w:r>
-        <w:t>Quels sont les albums qui n’ont pas encore été notés par un utilisateur ?</w:t>
-      </w:r>
-    </w:p>
-    <w:p>
-      <w:r>
         <w:tab/>
         <w:t>1</w:t>
       </w:r>
@@ -1526,13 +1655,7 @@
         <w:t xml:space="preserve"> : </w:t>
       </w:r>
       <w:r>
-        <w:t>ID (</w:t>
-      </w:r>
-      <w:r>
-        <w:t>P</w:t>
-      </w:r>
-      <w:r>
-        <w:t>artition de Super_Media)</w:t>
+        <w:t>ID</w:t>
       </w:r>
     </w:p>
     <w:p>
@@ -1543,6 +1666,7 @@
       <w:r>
         <w:t>•</w:t>
       </w:r>
+      <w:proofErr w:type="gramStart"/>
       <w:r>
         <w:tab/>
       </w:r>
@@ -1554,7 +1678,15 @@
           <w:b/>
           <w:color w:val="00FF00"/>
         </w:rPr>
-        <w:t>Clé étrangère</w:t>
+        <w:t>Clé</w:t>
+      </w:r>
+      <w:proofErr w:type="gramEnd"/>
+      <w:r>
+        <w:rPr>
+          <w:b/>
+          <w:color w:val="00FF00"/>
+        </w:rPr>
+        <w:t xml:space="preserve"> étrangère</w:t>
       </w:r>
       <w:r>
         <w:t xml:space="preserve"> : </w:t>
@@ -1572,13 +1704,7 @@
         <w:t>Label.Nom)</w:t>
       </w:r>
       <w:r>
-        <w:t>, ID (référence à</w:t>
-      </w:r>
-      <w:r>
-        <w:t xml:space="preserve"> </w:t>
-      </w:r>
-      <w:r>
-        <w:t>Super_Media.Media_ID)</w:t>
+        <w:t>, ID</w:t>
       </w:r>
     </w:p>
     <w:p>
@@ -1727,22 +1853,18 @@
         <w:t xml:space="preserve"> : </w:t>
       </w:r>
       <w:r>
-        <w:t>ID (Partition de Super_Media)</w:t>
-      </w:r>
-    </w:p>
-    <w:p>
-      <w:pPr>
-        <w:spacing w:before="180"/>
-        <w:ind w:left="1320" w:hanging="310"/>
+        <w:t>ID</w:t>
+      </w:r>
+    </w:p>
+    <w:p>
+      <w:pPr>
+        <w:ind w:left="960" w:firstLine="0"/>
       </w:pPr>
       <w:r>
         <w:t>•</w:t>
       </w:r>
       <w:r>
         <w:tab/>
-      </w:r>
-      <w:r>
-        <w:t xml:space="preserve">  </w:t>
       </w:r>
       <w:r>
         <w:rPr>
@@ -1887,7 +2009,7 @@
         <w:t xml:space="preserve"> : </w:t>
       </w:r>
       <w:r>
-        <w:t>ID (Partition de Super_Media)</w:t>
+        <w:t>ID</w:t>
       </w:r>
     </w:p>
     <w:p>
@@ -1896,9 +2018,9 @@
         <w:ind w:left="1320" w:hanging="310"/>
       </w:pPr>
       <w:r>
-        <w:lastRenderedPageBreak/>
         <w:t>•</w:t>
       </w:r>
+      <w:proofErr w:type="gramStart"/>
       <w:r>
         <w:tab/>
       </w:r>
@@ -1910,7 +2032,15 @@
           <w:b/>
           <w:color w:val="00FF00"/>
         </w:rPr>
-        <w:t>Clé étrangère</w:t>
+        <w:t>Clé</w:t>
+      </w:r>
+      <w:proofErr w:type="gramEnd"/>
+      <w:r>
+        <w:rPr>
+          <w:b/>
+          <w:color w:val="00FF00"/>
+        </w:rPr>
+        <w:t xml:space="preserve"> étrangère</w:t>
       </w:r>
       <w:r>
         <w:t xml:space="preserve"> : album</w:t>
@@ -1934,7 +2064,7 @@
         <w:t>D)</w:t>
       </w:r>
       <w:r>
-        <w:t>, ID (référence à Super_Media.Media_ID)</w:t>
+        <w:t>, ID</w:t>
       </w:r>
     </w:p>
     <w:p>
@@ -2033,7 +2163,7 @@
         <w:t xml:space="preserve"> : </w:t>
       </w:r>
       <w:r>
-        <w:t>ID (Partition de Super_Media)</w:t>
+        <w:t>ID</w:t>
       </w:r>
     </w:p>
     <w:p>
@@ -2044,6 +2174,7 @@
       <w:r>
         <w:t>•</w:t>
       </w:r>
+      <w:proofErr w:type="gramStart"/>
       <w:r>
         <w:tab/>
       </w:r>
@@ -2055,7 +2186,15 @@
           <w:b/>
           <w:color w:val="00FF00"/>
         </w:rPr>
-        <w:t>Clé étrangère</w:t>
+        <w:t>Clé</w:t>
+      </w:r>
+      <w:proofErr w:type="gramEnd"/>
+      <w:r>
+        <w:rPr>
+          <w:b/>
+          <w:color w:val="00FF00"/>
+        </w:rPr>
+        <w:t xml:space="preserve"> étrangère</w:t>
       </w:r>
       <w:r>
         <w:t xml:space="preserve"> : </w:t>
@@ -2082,7 +2221,7 @@
         <w:t>ID)</w:t>
       </w:r>
       <w:r>
-        <w:t>, ID (référence à Super_Media.Media_ID)</w:t>
+        <w:t>, ID</w:t>
       </w:r>
     </w:p>
     <w:p>
@@ -2592,6 +2731,7 @@
       <w:r>
         <w:t>•</w:t>
       </w:r>
+      <w:proofErr w:type="gramStart"/>
       <w:r>
         <w:tab/>
       </w:r>
@@ -2603,7 +2743,15 @@
           <w:b/>
           <w:color w:val="00FF00"/>
         </w:rPr>
-        <w:t>Clé étrangère</w:t>
+        <w:t>Clé</w:t>
+      </w:r>
+      <w:proofErr w:type="gramEnd"/>
+      <w:r>
+        <w:rPr>
+          <w:b/>
+          <w:color w:val="00FF00"/>
+        </w:rPr>
+        <w:t xml:space="preserve"> étrangère</w:t>
       </w:r>
       <w:r>
         <w:t xml:space="preserve"> : </w:t>
@@ -2634,18 +2782,6 @@
       </w:r>
       <w:r>
         <w:t>_ID</w:t>
-      </w:r>
-      <w:r>
-        <w:t xml:space="preserve"> (</w:t>
-      </w:r>
-      <w:r>
-        <w:t xml:space="preserve">référence à </w:t>
-      </w:r>
-      <w:r>
-        <w:t>Super_Media.Media_ID</w:t>
-      </w:r>
-      <w:r>
-        <w:t>)</w:t>
       </w:r>
     </w:p>
     <w:p>
@@ -2665,103 +2801,83 @@
           <w:numId w:val="1"/>
         </w:numPr>
         <w:spacing w:before="180"/>
-        <w:rPr>
-          <w:lang w:val="en-US"/>
-        </w:rPr>
-      </w:pPr>
-      <w:r>
-        <w:rPr>
-          <w:b/>
-          <w:bCs/>
-          <w:lang w:val="en-US"/>
-        </w:rPr>
-        <w:t>Super_</w:t>
-      </w:r>
-      <w:r>
-        <w:rPr>
-          <w:b/>
-          <w:bCs/>
-          <w:lang w:val="en-US"/>
-        </w:rPr>
-        <w:t>Media</w:t>
-      </w:r>
-      <w:r>
-        <w:rPr>
-          <w:lang w:val="en-US"/>
-        </w:rPr>
-        <w:t xml:space="preserve"> (</w:t>
+      </w:pPr>
+      <w:r>
+        <w:t>Est (</w:t>
       </w:r>
       <w:r>
         <w:rPr>
           <w:u w:val="single"/>
-          <w:lang w:val="en-US"/>
-        </w:rPr>
-        <w:t>Media</w:t>
-      </w:r>
-      <w:r>
-        <w:rPr>
-          <w:lang w:val="en-US"/>
-        </w:rPr>
-        <w:t>_</w:t>
-      </w:r>
-      <w:r>
-        <w:rPr>
-          <w:u w:val="single"/>
-          <w:lang w:val="en-US"/>
-        </w:rPr>
-        <w:t>ID</w:t>
-      </w:r>
-      <w:r>
-        <w:rPr>
-          <w:lang w:val="en-US"/>
-        </w:rPr>
+        </w:rPr>
+        <w:t>Titre_ID, nom</w:t>
+      </w:r>
+      <w:r>
+        <w:t>)</w:t>
+      </w:r>
+    </w:p>
+    <w:p>
+      <w:pPr>
+        <w:spacing w:before="180"/>
+        <w:ind w:left="960" w:firstLine="0"/>
+      </w:pPr>
+      <w:r>
+        <w:t>•</w:t>
+      </w:r>
+      <w:r>
+        <w:tab/>
+      </w:r>
+      <w:r>
+        <w:rPr>
+          <w:b/>
+          <w:color w:val="FF0000"/>
+        </w:rPr>
+        <w:t>Clé primaire</w:t>
+      </w:r>
+      <w:r>
+        <w:t xml:space="preserve"> : </w:t>
+      </w:r>
+      <w:r>
+        <w:t>Titre_</w:t>
+      </w:r>
+      <w:r>
+        <w:t>id</w:t>
+      </w:r>
+      <w:r>
         <w:t>, nom</w:t>
       </w:r>
-      <w:r>
-        <w:rPr>
-          <w:lang w:val="en-US"/>
-        </w:rPr>
-        <w:t>)</w:t>
-      </w:r>
     </w:p>
     <w:p>
       <w:pPr>
         <w:spacing w:before="180"/>
-        <w:ind w:firstLine="60"/>
-      </w:pPr>
-      <w:r>
-        <w:rPr>
-          <w:lang w:val="en-US"/>
-        </w:rPr>
+        <w:ind w:firstLine="0"/>
+      </w:pPr>
+      <w:r>
         <w:t xml:space="preserve"> </w:t>
       </w:r>
       <w:r>
         <w:t>•</w:t>
       </w:r>
       <w:r>
-        <w:tab/>
-      </w:r>
-      <w:r>
-        <w:rPr>
-          <w:b/>
-          <w:color w:val="FF0000"/>
-        </w:rPr>
-        <w:t>Clé primaire</w:t>
-      </w:r>
-      <w:r>
-        <w:t xml:space="preserve"> : </w:t>
-      </w:r>
-      <w:r>
-        <w:t>Media_</w:t>
-      </w:r>
-      <w:r>
-        <w:t>ID</w:t>
+        <w:t xml:space="preserve">       </w:t>
+      </w:r>
+      <w:r>
+        <w:rPr>
+          <w:b/>
+          <w:color w:val="00FF00"/>
+        </w:rPr>
+        <w:t>Clé étrangère</w:t>
+      </w:r>
+      <w:r>
+        <w:t xml:space="preserve"> :</w:t>
+      </w:r>
+      <w:r>
+        <w:t xml:space="preserve"> Titre_ID (référence à Titre.ID), nom (référence à Genre.nom)</w:t>
       </w:r>
     </w:p>
     <w:p>
       <w:pPr>
         <w:spacing w:before="180"/>
-        <w:ind w:firstLine="60"/>
+        <w:ind w:firstLine="0"/>
       </w:pPr>
     </w:p>
     <w:p>
@@ -2774,13 +2890,16 @@
         <w:spacing w:before="180"/>
       </w:pPr>
       <w:r>
-        <w:t>Est (</w:t>
+        <w:t>Souscrit (</w:t>
       </w:r>
       <w:r>
         <w:rPr>
           <w:u w:val="single"/>
         </w:rPr>
-        <w:t>Titre_ID, nom</w:t>
+        <w:t>User_ID, Abo_ID</w:t>
+      </w:r>
+      <w:r>
+        <w:t>, Date_Debut_Souscription, Date_Fin_Souscription</w:t>
       </w:r>
       <w:r>
         <w:t>)</w:t>
@@ -2808,72 +2927,10 @@
         <w:t xml:space="preserve"> : </w:t>
       </w:r>
       <w:r>
-        <w:t>Titre_</w:t>
-      </w:r>
-      <w:r>
-        <w:t>id</w:t>
-      </w:r>
-      <w:r>
-        <w:t>, nom</w:t>
-      </w:r>
-    </w:p>
-    <w:p>
-      <w:pPr>
-        <w:spacing w:before="180"/>
-        <w:ind w:firstLine="0"/>
-      </w:pPr>
-      <w:r>
-        <w:t xml:space="preserve"> </w:t>
-      </w:r>
-      <w:r>
-        <w:t>•</w:t>
-      </w:r>
-      <w:r>
-        <w:t xml:space="preserve">       </w:t>
-      </w:r>
-      <w:r>
-        <w:rPr>
-          <w:b/>
-          <w:color w:val="00FF00"/>
-        </w:rPr>
-        <w:t>Clé étrangère</w:t>
-      </w:r>
-      <w:r>
-        <w:t xml:space="preserve"> :</w:t>
-      </w:r>
-      <w:r>
-        <w:t xml:space="preserve"> Titre_ID (référence à Titre.ID), nom (référence à Genre.nom)</w:t>
-      </w:r>
-    </w:p>
-    <w:p>
-      <w:pPr>
-        <w:spacing w:before="180"/>
-        <w:ind w:firstLine="0"/>
-      </w:pPr>
-    </w:p>
-    <w:p>
-      <w:pPr>
-        <w:pStyle w:val="Paragraphedeliste"/>
-        <w:numPr>
-          <w:ilvl w:val="0"/>
-          <w:numId w:val="1"/>
-        </w:numPr>
-        <w:spacing w:before="180"/>
-      </w:pPr>
-      <w:r>
-        <w:t>Souscrit (</w:t>
-      </w:r>
-      <w:r>
-        <w:rPr>
-          <w:u w:val="single"/>
-        </w:rPr>
-        <w:t>User_ID, Abo_ID</w:t>
-      </w:r>
-      <w:r>
-        <w:t>, Date_Debut_Souscription, Date_Fin_Souscription</w:t>
-      </w:r>
-      <w:r>
-        <w:t>)</w:t>
+        <w:t>User_ID</w:t>
+      </w:r>
+      <w:r>
+        <w:t>, Abo_ID</w:t>
       </w:r>
     </w:p>
     <w:p>
@@ -2882,35 +2939,6 @@
         <w:ind w:left="960" w:firstLine="0"/>
       </w:pPr>
       <w:r>
-        <w:t>•</w:t>
-      </w:r>
-      <w:r>
-        <w:tab/>
-      </w:r>
-      <w:r>
-        <w:rPr>
-          <w:b/>
-          <w:color w:val="FF0000"/>
-        </w:rPr>
-        <w:t>Clé primaire</w:t>
-      </w:r>
-      <w:r>
-        <w:t xml:space="preserve"> : </w:t>
-      </w:r>
-      <w:r>
-        <w:t>User_ID</w:t>
-      </w:r>
-      <w:r>
-        <w:t>, Abo_ID</w:t>
-      </w:r>
-    </w:p>
-    <w:p>
-      <w:pPr>
-        <w:spacing w:before="180"/>
-        <w:ind w:left="960" w:firstLine="0"/>
-      </w:pPr>
-      <w:r>
-        <w:lastRenderedPageBreak/>
         <w:t>•</w:t>
       </w:r>
       <w:r>
@@ -3217,6 +3245,95 @@
 <file path=word/numbering.xml><?xml version="1.0" encoding="utf-8"?>
 <w:numbering xmlns:wpc="http://schemas.microsoft.com/office/word/2010/wordprocessingCanvas" xmlns:cx="http://schemas.microsoft.com/office/drawing/2014/chartex" xmlns:cx1="http://schemas.microsoft.com/office/drawing/2015/9/8/chartex" xmlns:cx2="http://schemas.microsoft.com/office/drawing/2015/10/21/chartex" xmlns:cx3="http://schemas.microsoft.com/office/drawing/2016/5/9/chartex" xmlns:cx4="http://schemas.microsoft.com/office/drawing/2016/5/10/chartex" xmlns:cx5="http://schemas.microsoft.com/office/drawing/2016/5/11/chartex" xmlns:cx6="http://schemas.microsoft.com/office/drawing/2016/5/12/chartex" xmlns:cx7="http://schemas.microsoft.com/office/drawing/2016/5/13/chartex" xmlns:cx8="http://schemas.microsoft.com/office/drawing/2016/5/14/chartex" xmlns:mc="http://schemas.openxmlformats.org/markup-compatibility/2006" xmlns:aink="http://schemas.microsoft.com/office/drawing/2016/ink" xmlns:am3d="http://schemas.microsoft.com/office/drawing/2017/model3d" xmlns:o="urn:schemas-microsoft-com:office:office" xmlns:oel="http://schemas.microsoft.com/office/2019/extlst" xmlns:r="http://schemas.openxmlformats.org/officeDocument/2006/relationships" xmlns:m="http://schemas.openxmlformats.org/officeDocument/2006/math" xmlns:v="urn:schemas-microsoft-com:vml" xmlns:wp14="http://schemas.microsoft.com/office/word/2010/wordprocessingDrawing" xmlns:wp="http://schemas.openxmlformats.org/drawingml/2006/wordprocessingDrawing" xmlns:w10="urn:schemas-microsoft-com:office:word" xmlns:w="http://schemas.openxmlformats.org/wordprocessingml/2006/main" xmlns:w14="http://schemas.microsoft.com/office/word/2010/wordml" xmlns:w15="http://schemas.microsoft.com/office/word/2012/wordml" xmlns:w16cex="http://schemas.microsoft.com/office/word/2018/wordml/cex" xmlns:w16cid="http://schemas.microsoft.com/office/word/2016/wordml/cid" xmlns:w16="http://schemas.microsoft.com/office/word/2018/wordml" xmlns:w16sdtdh="http://schemas.microsoft.com/office/word/2020/wordml/sdtdatahash" xmlns:w16se="http://schemas.microsoft.com/office/word/2015/wordml/symex" xmlns:wpg="http://schemas.microsoft.com/office/word/2010/wordprocessingGroup" xmlns:wpi="http://schemas.microsoft.com/office/word/2010/wordprocessingInk" xmlns:wne="http://schemas.microsoft.com/office/word/2006/wordml" xmlns:wps="http://schemas.microsoft.com/office/word/2010/wordprocessingShape" mc:Ignorable="w14 w15 w16se w16cid w16 w16cex w16sdtdh wp14">
   <w:abstractNum w:abstractNumId="0" w15:restartNumberingAfterBreak="0">
+    <w:nsid w:val="229324D4"/>
+    <w:multiLevelType w:val="hybridMultilevel"/>
+    <w:tmpl w:val="9FA60952"/>
+    <w:lvl w:ilvl="0" w:tplc="CDBE9B4E">
+      <w:start w:val="1"/>
+      <w:numFmt w:val="decimal"/>
+      <w:lvlText w:val="%1."/>
+      <w:lvlJc w:val="left"/>
+      <w:pPr>
+        <w:ind w:left="1260" w:hanging="360"/>
+      </w:pPr>
+      <w:rPr>
+        <w:rFonts w:hint="default"/>
+      </w:rPr>
+    </w:lvl>
+    <w:lvl w:ilvl="1" w:tplc="040C0019" w:tentative="1">
+      <w:start w:val="1"/>
+      <w:numFmt w:val="lowerLetter"/>
+      <w:lvlText w:val="%2."/>
+      <w:lvlJc w:val="left"/>
+      <w:pPr>
+        <w:ind w:left="1980" w:hanging="360"/>
+      </w:pPr>
+    </w:lvl>
+    <w:lvl w:ilvl="2" w:tplc="040C001B" w:tentative="1">
+      <w:start w:val="1"/>
+      <w:numFmt w:val="lowerRoman"/>
+      <w:lvlText w:val="%3."/>
+      <w:lvlJc w:val="right"/>
+      <w:pPr>
+        <w:ind w:left="2700" w:hanging="180"/>
+      </w:pPr>
+    </w:lvl>
+    <w:lvl w:ilvl="3" w:tplc="040C000F" w:tentative="1">
+      <w:start w:val="1"/>
+      <w:numFmt w:val="decimal"/>
+      <w:lvlText w:val="%4."/>
+      <w:lvlJc w:val="left"/>
+      <w:pPr>
+        <w:ind w:left="3420" w:hanging="360"/>
+      </w:pPr>
+    </w:lvl>
+    <w:lvl w:ilvl="4" w:tplc="040C0019" w:tentative="1">
+      <w:start w:val="1"/>
+      <w:numFmt w:val="lowerLetter"/>
+      <w:lvlText w:val="%5."/>
+      <w:lvlJc w:val="left"/>
+      <w:pPr>
+        <w:ind w:left="4140" w:hanging="360"/>
+      </w:pPr>
+    </w:lvl>
+    <w:lvl w:ilvl="5" w:tplc="040C001B" w:tentative="1">
+      <w:start w:val="1"/>
+      <w:numFmt w:val="lowerRoman"/>
+      <w:lvlText w:val="%6."/>
+      <w:lvlJc w:val="right"/>
+      <w:pPr>
+        <w:ind w:left="4860" w:hanging="180"/>
+      </w:pPr>
+    </w:lvl>
+    <w:lvl w:ilvl="6" w:tplc="040C000F" w:tentative="1">
+      <w:start w:val="1"/>
+      <w:numFmt w:val="decimal"/>
+      <w:lvlText w:val="%7."/>
+      <w:lvlJc w:val="left"/>
+      <w:pPr>
+        <w:ind w:left="5580" w:hanging="360"/>
+      </w:pPr>
+    </w:lvl>
+    <w:lvl w:ilvl="7" w:tplc="040C0019" w:tentative="1">
+      <w:start w:val="1"/>
+      <w:numFmt w:val="lowerLetter"/>
+      <w:lvlText w:val="%8."/>
+      <w:lvlJc w:val="left"/>
+      <w:pPr>
+        <w:ind w:left="6300" w:hanging="360"/>
+      </w:pPr>
+    </w:lvl>
+    <w:lvl w:ilvl="8" w:tplc="040C001B" w:tentative="1">
+      <w:start w:val="1"/>
+      <w:numFmt w:val="lowerRoman"/>
+      <w:lvlText w:val="%9."/>
+      <w:lvlJc w:val="right"/>
+      <w:pPr>
+        <w:ind w:left="7020" w:hanging="180"/>
+      </w:pPr>
+    </w:lvl>
+  </w:abstractNum>
+  <w:abstractNum w:abstractNumId="1" w15:restartNumberingAfterBreak="0">
     <w:nsid w:val="22B0015B"/>
     <w:multiLevelType w:val="hybridMultilevel"/>
     <w:tmpl w:val="8258E15E"/>
@@ -3329,7 +3446,7 @@
       </w:rPr>
     </w:lvl>
   </w:abstractNum>
-  <w:abstractNum w:abstractNumId="1" w15:restartNumberingAfterBreak="0">
+  <w:abstractNum w:abstractNumId="2" w15:restartNumberingAfterBreak="0">
     <w:nsid w:val="449B235B"/>
     <w:multiLevelType w:val="hybridMultilevel"/>
     <w:tmpl w:val="2908984A"/>
@@ -3418,7 +3535,7 @@
       </w:pPr>
     </w:lvl>
   </w:abstractNum>
-  <w:abstractNum w:abstractNumId="2" w15:restartNumberingAfterBreak="0">
+  <w:abstractNum w:abstractNumId="3" w15:restartNumberingAfterBreak="0">
     <w:nsid w:val="480E0F42"/>
     <w:multiLevelType w:val="hybridMultilevel"/>
     <w:tmpl w:val="A1A23074"/>
@@ -3507,14 +3624,109 @@
       </w:pPr>
     </w:lvl>
   </w:abstractNum>
+  <w:abstractNum w:abstractNumId="4" w15:restartNumberingAfterBreak="0">
+    <w:nsid w:val="67C35F0F"/>
+    <w:multiLevelType w:val="hybridMultilevel"/>
+    <w:tmpl w:val="60564020"/>
+    <w:lvl w:ilvl="0" w:tplc="08E0B522">
+      <w:start w:val="1"/>
+      <w:numFmt w:val="decimal"/>
+      <w:lvlText w:val="%1."/>
+      <w:lvlJc w:val="left"/>
+      <w:pPr>
+        <w:ind w:left="1260" w:hanging="360"/>
+      </w:pPr>
+      <w:rPr>
+        <w:rFonts w:hint="default"/>
+      </w:rPr>
+    </w:lvl>
+    <w:lvl w:ilvl="1" w:tplc="040C0019" w:tentative="1">
+      <w:start w:val="1"/>
+      <w:numFmt w:val="lowerLetter"/>
+      <w:lvlText w:val="%2."/>
+      <w:lvlJc w:val="left"/>
+      <w:pPr>
+        <w:ind w:left="1980" w:hanging="360"/>
+      </w:pPr>
+    </w:lvl>
+    <w:lvl w:ilvl="2" w:tplc="040C001B" w:tentative="1">
+      <w:start w:val="1"/>
+      <w:numFmt w:val="lowerRoman"/>
+      <w:lvlText w:val="%3."/>
+      <w:lvlJc w:val="right"/>
+      <w:pPr>
+        <w:ind w:left="2700" w:hanging="180"/>
+      </w:pPr>
+    </w:lvl>
+    <w:lvl w:ilvl="3" w:tplc="040C000F" w:tentative="1">
+      <w:start w:val="1"/>
+      <w:numFmt w:val="decimal"/>
+      <w:lvlText w:val="%4."/>
+      <w:lvlJc w:val="left"/>
+      <w:pPr>
+        <w:ind w:left="3420" w:hanging="360"/>
+      </w:pPr>
+    </w:lvl>
+    <w:lvl w:ilvl="4" w:tplc="040C0019" w:tentative="1">
+      <w:start w:val="1"/>
+      <w:numFmt w:val="lowerLetter"/>
+      <w:lvlText w:val="%5."/>
+      <w:lvlJc w:val="left"/>
+      <w:pPr>
+        <w:ind w:left="4140" w:hanging="360"/>
+      </w:pPr>
+    </w:lvl>
+    <w:lvl w:ilvl="5" w:tplc="040C001B" w:tentative="1">
+      <w:start w:val="1"/>
+      <w:numFmt w:val="lowerRoman"/>
+      <w:lvlText w:val="%6."/>
+      <w:lvlJc w:val="right"/>
+      <w:pPr>
+        <w:ind w:left="4860" w:hanging="180"/>
+      </w:pPr>
+    </w:lvl>
+    <w:lvl w:ilvl="6" w:tplc="040C000F" w:tentative="1">
+      <w:start w:val="1"/>
+      <w:numFmt w:val="decimal"/>
+      <w:lvlText w:val="%7."/>
+      <w:lvlJc w:val="left"/>
+      <w:pPr>
+        <w:ind w:left="5580" w:hanging="360"/>
+      </w:pPr>
+    </w:lvl>
+    <w:lvl w:ilvl="7" w:tplc="040C0019" w:tentative="1">
+      <w:start w:val="1"/>
+      <w:numFmt w:val="lowerLetter"/>
+      <w:lvlText w:val="%8."/>
+      <w:lvlJc w:val="left"/>
+      <w:pPr>
+        <w:ind w:left="6300" w:hanging="360"/>
+      </w:pPr>
+    </w:lvl>
+    <w:lvl w:ilvl="8" w:tplc="040C001B" w:tentative="1">
+      <w:start w:val="1"/>
+      <w:numFmt w:val="lowerRoman"/>
+      <w:lvlText w:val="%9."/>
+      <w:lvlJc w:val="right"/>
+      <w:pPr>
+        <w:ind w:left="7020" w:hanging="180"/>
+      </w:pPr>
+    </w:lvl>
+  </w:abstractNum>
   <w:num w:numId="1" w16cid:durableId="1596016189">
+    <w:abstractNumId w:val="2"/>
+  </w:num>
+  <w:num w:numId="2" w16cid:durableId="1016737352">
     <w:abstractNumId w:val="1"/>
   </w:num>
-  <w:num w:numId="2" w16cid:durableId="1016737352">
+  <w:num w:numId="3" w16cid:durableId="1115250859">
+    <w:abstractNumId w:val="3"/>
+  </w:num>
+  <w:num w:numId="4" w16cid:durableId="1023552346">
     <w:abstractNumId w:val="0"/>
   </w:num>
-  <w:num w:numId="3" w16cid:durableId="1115250859">
-    <w:abstractNumId w:val="2"/>
+  <w:num w:numId="5" w16cid:durableId="671880366">
+    <w:abstractNumId w:val="4"/>
   </w:num>
 </w:numbering>
 </file>

</xml_diff>